<commit_message>
Fixed bug in save button
Completed half of requirements document
</commit_message>
<xml_diff>
--- a/Enamel/Documentation/Requirements.docx
+++ b/Enamel/Documentation/Requirements.docx
@@ -1,34 +1,973 @@
 
 <file path=word/document.xml><?xml version="1.0" encoding="utf-8"?>
-<w:document xmlns:wpc="http://schemas.microsoft.com/office/word/2010/wordprocessingCanvas" xmlns:mc="http://schemas.openxmlformats.org/markup-compatibility/2006" xmlns:o="urn:schemas-microsoft-com:office:office" xmlns:r="http://schemas.openxmlformats.org/officeDocument/2006/relationships" xmlns:m="http://schemas.openxmlformats.org/officeDocument/2006/math" xmlns:v="urn:schemas-microsoft-com:vml" xmlns:wp14="http://schemas.microsoft.com/office/word/2010/wordprocessingDrawing" xmlns:wp="http://schemas.openxmlformats.org/drawingml/2006/wordprocessingDrawing" xmlns:w10="urn:schemas-microsoft-com:office:word" xmlns:w="http://schemas.openxmlformats.org/wordprocessingml/2006/main" xmlns:w14="http://schemas.microsoft.com/office/word/2010/wordml" xmlns:w15="http://schemas.microsoft.com/office/word/2012/wordml" xmlns:wpg="http://schemas.microsoft.com/office/word/2010/wordprocessingGroup" xmlns:wpi="http://schemas.microsoft.com/office/word/2010/wordprocessingInk" xmlns:wne="http://schemas.microsoft.com/office/word/2006/wordml" xmlns:wps="http://schemas.microsoft.com/office/word/2010/wordprocessingShape" mc:Ignorable="w14 w15 wp14">
+<w:document xmlns:wpc="http://schemas.microsoft.com/office/word/2010/wordprocessingCanvas" xmlns:cx="http://schemas.microsoft.com/office/drawing/2014/chartex" xmlns:cx1="http://schemas.microsoft.com/office/drawing/2015/9/8/chartex" xmlns:cx2="http://schemas.microsoft.com/office/drawing/2015/10/21/chartex" xmlns:cx3="http://schemas.microsoft.com/office/drawing/2016/5/9/chartex" xmlns:cx4="http://schemas.microsoft.com/office/drawing/2016/5/10/chartex" xmlns:cx5="http://schemas.microsoft.com/office/drawing/2016/5/11/chartex" xmlns:cx6="http://schemas.microsoft.com/office/drawing/2016/5/12/chartex" xmlns:cx7="http://schemas.microsoft.com/office/drawing/2016/5/13/chartex" xmlns:cx8="http://schemas.microsoft.com/office/drawing/2016/5/14/chartex" xmlns:mc="http://schemas.openxmlformats.org/markup-compatibility/2006" xmlns:aink="http://schemas.microsoft.com/office/drawing/2016/ink" xmlns:am3d="http://schemas.microsoft.com/office/drawing/2017/model3d" xmlns:o="urn:schemas-microsoft-com:office:office" xmlns:r="http://schemas.openxmlformats.org/officeDocument/2006/relationships" xmlns:m="http://schemas.openxmlformats.org/officeDocument/2006/math" xmlns:v="urn:schemas-microsoft-com:vml" xmlns:wp14="http://schemas.microsoft.com/office/word/2010/wordprocessingDrawing" xmlns:wp="http://schemas.openxmlformats.org/drawingml/2006/wordprocessingDrawing" xmlns:w10="urn:schemas-microsoft-com:office:word" xmlns:w="http://schemas.openxmlformats.org/wordprocessingml/2006/main" xmlns:w14="http://schemas.microsoft.com/office/word/2010/wordml" xmlns:w15="http://schemas.microsoft.com/office/word/2012/wordml" xmlns:w16cid="http://schemas.microsoft.com/office/word/2016/wordml/cid" xmlns:w16se="http://schemas.microsoft.com/office/word/2015/wordml/symex" xmlns:wpg="http://schemas.microsoft.com/office/word/2010/wordprocessingGroup" xmlns:wpi="http://schemas.microsoft.com/office/word/2010/wordprocessingInk" xmlns:wne="http://schemas.microsoft.com/office/word/2006/wordml" xmlns:wps="http://schemas.microsoft.com/office/word/2010/wordprocessingShape" mc:Ignorable="w14 w15 w16se w16cid wp14">
   <w:body>
     <w:p>
-      <w:r>
-        <w:t>• Describes what the syste</w:t>
-      </w:r>
-      <w:r>
-        <w:t xml:space="preserve">m does for its client/customer, </w:t>
-      </w:r>
-      <w:bookmarkStart w:id="0" w:name="_GoBack"/>
-      <w:bookmarkEnd w:id="0"/>
-      <w:r>
-        <w:t>not how it does it</w:t>
-      </w:r>
-    </w:p>
-    <w:p>
-      <w:r>
+      <w:pPr>
+        <w:rPr>
+          <w:rFonts w:ascii="Garamond" w:hAnsi="Garamond"/>
+          <w:sz w:val="24"/>
+        </w:rPr>
+      </w:pPr>
+      <w:proofErr w:type="spellStart"/>
+      <w:r>
+        <w:rPr>
+          <w:rFonts w:ascii="Garamond" w:hAnsi="Garamond"/>
+          <w:sz w:val="24"/>
+        </w:rPr>
+        <w:t>Todo</w:t>
+      </w:r>
+      <w:proofErr w:type="spellEnd"/>
+      <w:r>
+        <w:rPr>
+          <w:rFonts w:ascii="Garamond" w:hAnsi="Garamond"/>
+          <w:sz w:val="24"/>
+        </w:rPr>
+        <w:t>: Cover Page</w:t>
+      </w:r>
+    </w:p>
+    <w:p>
+      <w:pPr>
+        <w:rPr>
+          <w:rFonts w:ascii="Garamond" w:hAnsi="Garamond"/>
+          <w:sz w:val="24"/>
+        </w:rPr>
+      </w:pPr>
+      <w:proofErr w:type="spellStart"/>
+      <w:r>
+        <w:rPr>
+          <w:rFonts w:ascii="Garamond" w:hAnsi="Garamond"/>
+          <w:sz w:val="24"/>
+        </w:rPr>
+        <w:t>Todo</w:t>
+      </w:r>
+      <w:proofErr w:type="spellEnd"/>
+      <w:r>
+        <w:rPr>
+          <w:rFonts w:ascii="Garamond" w:hAnsi="Garamond"/>
+          <w:sz w:val="24"/>
+        </w:rPr>
+        <w:t>: Table of Contents</w:t>
+      </w:r>
+    </w:p>
+    <w:p>
+      <w:pPr>
+        <w:rPr>
+          <w:rFonts w:ascii="Garamond" w:hAnsi="Garamond"/>
+          <w:sz w:val="24"/>
+        </w:rPr>
+      </w:pPr>
+      <w:r>
+        <w:rPr>
+          <w:rFonts w:ascii="Garamond" w:hAnsi="Garamond"/>
+          <w:sz w:val="24"/>
+        </w:rPr>
+        <w:t>• Describes what the system does for its client/customer, not how it does it</w:t>
+      </w:r>
+    </w:p>
+    <w:p>
+      <w:pPr>
+        <w:rPr>
+          <w:rFonts w:ascii="Garamond" w:hAnsi="Garamond"/>
+          <w:sz w:val="24"/>
+        </w:rPr>
+      </w:pPr>
+      <w:r>
+        <w:rPr>
+          <w:rFonts w:ascii="Garamond" w:hAnsi="Garamond"/>
+          <w:sz w:val="24"/>
+        </w:rPr>
         <w:t>• Contains use cases for the system</w:t>
       </w:r>
     </w:p>
     <w:p>
-      <w:r>
+      <w:pPr>
+        <w:rPr>
+          <w:rFonts w:ascii="Garamond" w:hAnsi="Garamond"/>
+          <w:sz w:val="24"/>
+        </w:rPr>
+      </w:pPr>
+      <w:r>
+        <w:rPr>
+          <w:rFonts w:ascii="Garamond" w:hAnsi="Garamond"/>
+          <w:sz w:val="24"/>
+        </w:rPr>
         <w:t>• Contains acceptance test cases</w:t>
       </w:r>
     </w:p>
     <w:p>
-      <w:r>
-        <w:t>• No particular format required for this course</w:t>
-      </w:r>
+      <w:pPr>
+        <w:rPr>
+          <w:rFonts w:ascii="Garamond" w:hAnsi="Garamond"/>
+          <w:sz w:val="24"/>
+        </w:rPr>
+      </w:pPr>
+      <w:r>
+        <w:rPr>
+          <w:rFonts w:ascii="Garamond" w:hAnsi="Garamond"/>
+          <w:sz w:val="24"/>
+        </w:rPr>
+        <w:t xml:space="preserve">• No </w:t>
+      </w:r>
+      <w:proofErr w:type="gramStart"/>
+      <w:r>
+        <w:rPr>
+          <w:rFonts w:ascii="Garamond" w:hAnsi="Garamond"/>
+          <w:sz w:val="24"/>
+        </w:rPr>
+        <w:t>particular format</w:t>
+      </w:r>
+      <w:proofErr w:type="gramEnd"/>
+      <w:r>
+        <w:rPr>
+          <w:rFonts w:ascii="Garamond" w:hAnsi="Garamond"/>
+          <w:sz w:val="24"/>
+        </w:rPr>
+        <w:t xml:space="preserve"> required for this course</w:t>
+      </w:r>
+    </w:p>
+    <w:p>
+      <w:pPr>
+        <w:rPr>
+          <w:rFonts w:ascii="Garamond" w:hAnsi="Garamond"/>
+          <w:sz w:val="24"/>
+        </w:rPr>
+      </w:pPr>
+    </w:p>
+    <w:p>
+      <w:pPr>
+        <w:rPr>
+          <w:rFonts w:ascii="Garamond" w:hAnsi="Garamond"/>
+          <w:sz w:val="24"/>
+        </w:rPr>
+      </w:pPr>
+      <w:r>
+        <w:rPr>
+          <w:rFonts w:ascii="Garamond" w:hAnsi="Garamond"/>
+          <w:sz w:val="24"/>
+        </w:rPr>
+        <w:t>Part 1: Application Overview</w:t>
+      </w:r>
+    </w:p>
+    <w:p>
+      <w:pPr>
+        <w:rPr>
+          <w:rFonts w:ascii="Garamond" w:hAnsi="Garamond"/>
+          <w:sz w:val="24"/>
+        </w:rPr>
+      </w:pPr>
+      <w:r>
+        <w:rPr>
+          <w:rFonts w:ascii="Garamond" w:hAnsi="Garamond"/>
+          <w:sz w:val="24"/>
+        </w:rPr>
+        <w:t xml:space="preserve">The purpose of this document is to give a detailed description of the requirements for the “Treasure Braille Box Authoring” (TreBBA)Software. Not only will this document serve the purpose of clarifying the software’s capabilities, it will also serve as a guide for its design and the acceptance test cases. </w:t>
+      </w:r>
+    </w:p>
+    <w:p>
+      <w:pPr>
+        <w:pStyle w:val="ListParagraph"/>
+        <w:numPr>
+          <w:ilvl w:val="1"/>
+          <w:numId w:val="1"/>
+        </w:numPr>
+        <w:rPr>
+          <w:rFonts w:ascii="Garamond" w:hAnsi="Garamond"/>
+          <w:sz w:val="24"/>
+        </w:rPr>
+      </w:pPr>
+      <w:r>
+        <w:rPr>
+          <w:rFonts w:ascii="Garamond" w:hAnsi="Garamond"/>
+          <w:sz w:val="24"/>
+        </w:rPr>
+        <w:t>Overview</w:t>
+      </w:r>
+    </w:p>
+    <w:p>
+      <w:pPr>
+        <w:pStyle w:val="ListParagraph"/>
+        <w:ind w:left="360"/>
+        <w:rPr>
+          <w:rFonts w:ascii="Garamond" w:hAnsi="Garamond"/>
+          <w:sz w:val="24"/>
+        </w:rPr>
+      </w:pPr>
+    </w:p>
+    <w:p>
+      <w:pPr>
+        <w:pStyle w:val="ListParagraph"/>
+        <w:ind w:left="360"/>
+        <w:rPr>
+          <w:rFonts w:ascii="Garamond" w:hAnsi="Garamond"/>
+          <w:sz w:val="24"/>
+        </w:rPr>
+      </w:pPr>
+      <w:r>
+        <w:rPr>
+          <w:rFonts w:ascii="Garamond" w:hAnsi="Garamond"/>
+          <w:sz w:val="24"/>
+        </w:rPr>
+        <w:t xml:space="preserve">TreBBA helps educators teach braille to learners. Educators can save time by writing scenarios using TreBBA which are interpreted by the Braille Box, which then acts as an interactive medium of learning. </w:t>
+      </w:r>
+    </w:p>
+    <w:p>
+      <w:pPr>
+        <w:pStyle w:val="ListParagraph"/>
+        <w:ind w:left="360"/>
+        <w:rPr>
+          <w:rFonts w:ascii="Garamond" w:hAnsi="Garamond"/>
+          <w:sz w:val="24"/>
+        </w:rPr>
+      </w:pPr>
+    </w:p>
+    <w:p>
+      <w:pPr>
+        <w:pStyle w:val="ListParagraph"/>
+        <w:ind w:left="360"/>
+        <w:rPr>
+          <w:rFonts w:ascii="Garamond" w:hAnsi="Garamond"/>
+          <w:sz w:val="24"/>
+        </w:rPr>
+      </w:pPr>
+      <w:r>
+        <w:rPr>
+          <w:rFonts w:ascii="Garamond" w:hAnsi="Garamond"/>
+          <w:sz w:val="24"/>
+        </w:rPr>
+        <w:t xml:space="preserve">TreBBA is an offline, desktop application and can be deployed on </w:t>
+      </w:r>
+      <w:r>
+        <w:rPr>
+          <w:rFonts w:ascii="Garamond" w:hAnsi="Garamond"/>
+          <w:sz w:val="24"/>
+        </w:rPr>
+        <w:t xml:space="preserve">desktop machines. </w:t>
+      </w:r>
+    </w:p>
+    <w:p>
+      <w:pPr>
+        <w:pStyle w:val="ListParagraph"/>
+        <w:ind w:left="360"/>
+        <w:rPr>
+          <w:rFonts w:ascii="Garamond" w:hAnsi="Garamond"/>
+          <w:sz w:val="24"/>
+        </w:rPr>
+      </w:pPr>
+      <w:r>
+        <w:rPr>
+          <w:rFonts w:ascii="Garamond" w:hAnsi="Garamond"/>
+          <w:sz w:val="24"/>
+        </w:rPr>
+        <w:t>In terms of a brief overview, the software has be</w:t>
+      </w:r>
+      <w:r>
+        <w:rPr>
+          <w:rFonts w:ascii="Garamond" w:hAnsi="Garamond"/>
+          <w:sz w:val="24"/>
+        </w:rPr>
+        <w:t>e</w:t>
+      </w:r>
+      <w:r>
+        <w:rPr>
+          <w:rFonts w:ascii="Garamond" w:hAnsi="Garamond"/>
+          <w:sz w:val="24"/>
+        </w:rPr>
+        <w:t xml:space="preserve">n written in Java and has been designed so that it can be used by visually impaired instructors. </w:t>
+      </w:r>
+    </w:p>
+    <w:p>
+      <w:pPr>
+        <w:pStyle w:val="ListParagraph"/>
+        <w:ind w:left="360"/>
+        <w:rPr>
+          <w:rFonts w:ascii="Garamond" w:hAnsi="Garamond"/>
+          <w:sz w:val="24"/>
+        </w:rPr>
+      </w:pPr>
+      <w:r>
+        <w:rPr>
+          <w:rFonts w:ascii="Garamond" w:hAnsi="Garamond"/>
+          <w:sz w:val="24"/>
+        </w:rPr>
+        <w:t>As will be elucidated in later sections, instructors can set a cell size, relay instructions, and create questions to help keep learners engaged using text based or voice</w:t>
+      </w:r>
+      <w:r>
+        <w:rPr>
+          <w:rFonts w:ascii="Garamond" w:hAnsi="Garamond"/>
+          <w:sz w:val="24"/>
+        </w:rPr>
+        <w:t>-</w:t>
+      </w:r>
+      <w:r>
+        <w:rPr>
+          <w:rFonts w:ascii="Garamond" w:hAnsi="Garamond"/>
+          <w:sz w:val="24"/>
+        </w:rPr>
+        <w:t>based media.</w:t>
+      </w:r>
+    </w:p>
+    <w:p>
+      <w:pPr>
+        <w:pStyle w:val="ListParagraph"/>
+        <w:ind w:left="360"/>
+        <w:rPr>
+          <w:rFonts w:ascii="Garamond" w:hAnsi="Garamond"/>
+          <w:sz w:val="24"/>
+        </w:rPr>
+      </w:pPr>
+    </w:p>
+    <w:p>
+      <w:pPr>
+        <w:pStyle w:val="ListParagraph"/>
+        <w:ind w:left="360"/>
+        <w:rPr>
+          <w:rFonts w:ascii="Garamond" w:hAnsi="Garamond"/>
+          <w:sz w:val="24"/>
+        </w:rPr>
+      </w:pPr>
+      <w:r>
+        <w:rPr>
+          <w:rFonts w:ascii="Garamond" w:hAnsi="Garamond"/>
+          <w:sz w:val="24"/>
+        </w:rPr>
+        <w:t xml:space="preserve">TreBBA assumes some understanding of Braille to be used effectively. </w:t>
+      </w:r>
+      <w:r>
+        <w:rPr>
+          <w:rFonts w:ascii="Garamond" w:hAnsi="Garamond"/>
+          <w:sz w:val="24"/>
+        </w:rPr>
+        <w:br/>
+        <w:t xml:space="preserve">A short Braille Tutorial can be found here: </w:t>
+      </w:r>
+      <w:hyperlink r:id="rId5" w:history="1">
+        <w:r>
+          <w:rPr>
+            <w:rStyle w:val="Hyperlink"/>
+            <w:rFonts w:ascii="Garamond" w:hAnsi="Garamond"/>
+            <w:sz w:val="24"/>
+          </w:rPr>
+          <w:t>https://brailletutorial.com/tutorial/</w:t>
+        </w:r>
+      </w:hyperlink>
+    </w:p>
+    <w:p>
+      <w:pPr>
+        <w:pStyle w:val="ListParagraph"/>
+        <w:ind w:left="360"/>
+        <w:rPr>
+          <w:rFonts w:ascii="Garamond" w:hAnsi="Garamond"/>
+          <w:sz w:val="24"/>
+        </w:rPr>
+      </w:pPr>
+    </w:p>
+    <w:p>
+      <w:pPr>
+        <w:pStyle w:val="ListParagraph"/>
+        <w:ind w:left="360"/>
+        <w:rPr>
+          <w:rFonts w:ascii="Garamond" w:hAnsi="Garamond"/>
+          <w:sz w:val="24"/>
+        </w:rPr>
+      </w:pPr>
+      <w:r>
+        <w:rPr>
+          <w:rFonts w:ascii="Garamond" w:hAnsi="Garamond"/>
+          <w:sz w:val="24"/>
+        </w:rPr>
+        <w:t xml:space="preserve">The applet enables the user to conduct a variety of operations on a standard Treasure Box Braille device. </w:t>
+      </w:r>
+    </w:p>
+    <w:p>
+      <w:pPr>
+        <w:pStyle w:val="ListParagraph"/>
+        <w:ind w:left="360"/>
+        <w:rPr>
+          <w:rFonts w:ascii="Garamond" w:hAnsi="Garamond"/>
+          <w:sz w:val="24"/>
+        </w:rPr>
+      </w:pPr>
+    </w:p>
+    <w:p>
+      <w:pPr>
+        <w:pStyle w:val="ListParagraph"/>
+        <w:ind w:left="360"/>
+        <w:rPr>
+          <w:rFonts w:ascii="Garamond" w:hAnsi="Garamond"/>
+          <w:sz w:val="24"/>
+        </w:rPr>
+      </w:pPr>
+      <w:r>
+        <w:rPr>
+          <w:rFonts w:ascii="Garamond" w:hAnsi="Garamond"/>
+          <w:sz w:val="24"/>
+        </w:rPr>
+        <w:t xml:space="preserve">The following sections illustrate the functionality and the design of the software. </w:t>
+      </w:r>
+    </w:p>
+    <w:p>
+      <w:pPr>
+        <w:pStyle w:val="ListParagraph"/>
+        <w:ind w:left="360"/>
+        <w:rPr>
+          <w:rFonts w:ascii="Garamond" w:hAnsi="Garamond"/>
+          <w:sz w:val="24"/>
+        </w:rPr>
+      </w:pPr>
+      <w:r>
+        <w:rPr>
+          <w:rFonts w:ascii="Garamond" w:hAnsi="Garamond"/>
+          <w:sz w:val="24"/>
+        </w:rPr>
+        <w:t>The second chapter provides details on TreBBA’s functionality, and user experience.</w:t>
+      </w:r>
+    </w:p>
+    <w:p>
+      <w:pPr>
+        <w:pStyle w:val="ListParagraph"/>
+        <w:ind w:left="360"/>
+        <w:rPr>
+          <w:rFonts w:ascii="Garamond" w:hAnsi="Garamond"/>
+          <w:sz w:val="24"/>
+        </w:rPr>
+      </w:pPr>
+      <w:r>
+        <w:rPr>
+          <w:rFonts w:ascii="Garamond" w:hAnsi="Garamond"/>
+          <w:sz w:val="24"/>
+        </w:rPr>
+        <w:t xml:space="preserve">The third chapter dwells into the specific requirements and different user classes with examples. </w:t>
+      </w:r>
+    </w:p>
+    <w:p>
+      <w:pPr>
+        <w:pStyle w:val="ListParagraph"/>
+        <w:ind w:left="360"/>
+        <w:rPr>
+          <w:rFonts w:ascii="Garamond" w:hAnsi="Garamond"/>
+          <w:sz w:val="24"/>
+        </w:rPr>
+      </w:pPr>
+      <w:r>
+        <w:rPr>
+          <w:rFonts w:ascii="Garamond" w:hAnsi="Garamond"/>
+          <w:sz w:val="24"/>
+        </w:rPr>
+        <w:t>The fourth chapter expands upon acceptable test cases for the software.</w:t>
+      </w:r>
+    </w:p>
+    <w:p>
+      <w:pPr>
+        <w:rPr>
+          <w:rFonts w:ascii="Garamond" w:hAnsi="Garamond"/>
+          <w:sz w:val="24"/>
+        </w:rPr>
+      </w:pPr>
+    </w:p>
+    <w:p>
+      <w:pPr>
+        <w:rPr>
+          <w:rFonts w:ascii="Garamond" w:hAnsi="Garamond"/>
+          <w:sz w:val="24"/>
+        </w:rPr>
+      </w:pPr>
+    </w:p>
+    <w:p>
+      <w:pPr>
+        <w:rPr>
+          <w:rFonts w:ascii="Garamond" w:hAnsi="Garamond"/>
+          <w:sz w:val="24"/>
+        </w:rPr>
+      </w:pPr>
+    </w:p>
+    <w:p>
+      <w:pPr>
+        <w:rPr>
+          <w:rFonts w:ascii="Garamond" w:hAnsi="Garamond"/>
+          <w:sz w:val="24"/>
+        </w:rPr>
+      </w:pPr>
+      <w:r>
+        <w:rPr>
+          <w:rFonts w:ascii="Garamond" w:hAnsi="Garamond"/>
+          <w:sz w:val="24"/>
+        </w:rPr>
+        <w:t xml:space="preserve">Part 2: General Description </w:t>
+      </w:r>
+    </w:p>
+    <w:p>
+      <w:pPr>
+        <w:rPr>
+          <w:rFonts w:ascii="Garamond" w:hAnsi="Garamond"/>
+          <w:sz w:val="24"/>
+        </w:rPr>
+      </w:pPr>
+      <w:r>
+        <w:rPr>
+          <w:rFonts w:ascii="Garamond" w:hAnsi="Garamond"/>
+          <w:sz w:val="24"/>
+        </w:rPr>
+        <w:t xml:space="preserve">This section provides a brief overview of the applet. The functionalities of the system will be elucidated and brief examples of user interaction. </w:t>
+      </w:r>
+    </w:p>
+    <w:p>
+      <w:pPr>
+        <w:rPr>
+          <w:rFonts w:ascii="Garamond" w:hAnsi="Garamond"/>
+          <w:sz w:val="24"/>
+        </w:rPr>
+      </w:pPr>
+      <w:r>
+        <w:rPr>
+          <w:rFonts w:ascii="Garamond" w:hAnsi="Garamond"/>
+          <w:sz w:val="24"/>
+        </w:rPr>
+        <w:t xml:space="preserve">2.1 Product overview </w:t>
+      </w:r>
+    </w:p>
+    <w:p>
+      <w:pPr>
+        <w:rPr>
+          <w:rFonts w:ascii="Garamond" w:hAnsi="Garamond"/>
+          <w:sz w:val="24"/>
+        </w:rPr>
+      </w:pPr>
+      <w:r>
+        <w:rPr>
+          <w:rFonts w:ascii="Garamond" w:hAnsi="Garamond"/>
+          <w:sz w:val="24"/>
+        </w:rPr>
+        <w:t xml:space="preserve">TreBBA is an authoring app that lets educators create, edit, and run different scenarios on Treasure Box Braille (henceforth referred to as TBB) devices. There are multiple functionalities that help the user create scenarios and edit them. TreBBA is designed to be able to be used by visually impaired individuals. </w:t>
+      </w:r>
+      <w:r>
+        <w:rPr>
+          <w:rFonts w:ascii="Garamond" w:hAnsi="Garamond"/>
+          <w:sz w:val="24"/>
+        </w:rPr>
+        <w:br/>
+        <w:t xml:space="preserve">The software interacts with the user via a standard interface which support the various functions of TreBBA through buttons and a text area. </w:t>
+      </w:r>
+    </w:p>
+    <w:p>
+      <w:pPr>
+        <w:rPr>
+          <w:rFonts w:ascii="Garamond" w:hAnsi="Garamond"/>
+          <w:sz w:val="24"/>
+        </w:rPr>
+      </w:pPr>
+      <w:r>
+        <w:rPr>
+          <w:rFonts w:ascii="Garamond" w:hAnsi="Garamond"/>
+          <w:sz w:val="24"/>
+        </w:rPr>
+        <w:t xml:space="preserve">2.2 Product Functions </w:t>
+      </w:r>
+    </w:p>
+    <w:p>
+      <w:pPr>
+        <w:rPr>
+          <w:rFonts w:ascii="Garamond" w:hAnsi="Garamond"/>
+          <w:sz w:val="24"/>
+        </w:rPr>
+      </w:pPr>
+      <w:r>
+        <w:rPr>
+          <w:rFonts w:ascii="Garamond" w:hAnsi="Garamond"/>
+          <w:sz w:val="24"/>
+        </w:rPr>
+        <w:t xml:space="preserve">Following are the functionalities of TreBBA: </w:t>
+      </w:r>
+    </w:p>
+    <w:p>
+      <w:pPr>
+        <w:pStyle w:val="ListParagraph"/>
+        <w:numPr>
+          <w:ilvl w:val="0"/>
+          <w:numId w:val="2"/>
+        </w:numPr>
+        <w:rPr>
+          <w:rFonts w:ascii="Garamond" w:hAnsi="Garamond"/>
+          <w:sz w:val="24"/>
+        </w:rPr>
+      </w:pPr>
+      <w:r>
+        <w:rPr>
+          <w:rFonts w:ascii="Garamond" w:hAnsi="Garamond"/>
+          <w:sz w:val="24"/>
+        </w:rPr>
+        <w:t xml:space="preserve">Create Scenario: Enables the user to create a new scenario </w:t>
+      </w:r>
+    </w:p>
+    <w:p>
+      <w:pPr>
+        <w:pStyle w:val="ListParagraph"/>
+        <w:numPr>
+          <w:ilvl w:val="0"/>
+          <w:numId w:val="2"/>
+        </w:numPr>
+        <w:rPr>
+          <w:rFonts w:ascii="Garamond" w:hAnsi="Garamond"/>
+          <w:sz w:val="24"/>
+        </w:rPr>
+      </w:pPr>
+      <w:r>
+        <w:rPr>
+          <w:rFonts w:ascii="Garamond" w:hAnsi="Garamond"/>
+          <w:sz w:val="24"/>
+        </w:rPr>
+        <w:t>Edit Existing Scenario: Enables the user to edit an existing scenario</w:t>
+      </w:r>
+    </w:p>
+    <w:p>
+      <w:pPr>
+        <w:pStyle w:val="ListParagraph"/>
+        <w:numPr>
+          <w:ilvl w:val="0"/>
+          <w:numId w:val="2"/>
+        </w:numPr>
+        <w:rPr>
+          <w:rFonts w:ascii="Garamond" w:hAnsi="Garamond"/>
+          <w:sz w:val="24"/>
+        </w:rPr>
+      </w:pPr>
+      <w:r>
+        <w:rPr>
+          <w:rFonts w:ascii="Garamond" w:hAnsi="Garamond"/>
+          <w:sz w:val="24"/>
+        </w:rPr>
+        <w:t xml:space="preserve">Cells and Buttons: Upon choosing to create a new scenario, the user is automatically prompted to enter the number of cells and buttons that they need to be </w:t>
+      </w:r>
+      <w:proofErr w:type="spellStart"/>
+      <w:r>
+        <w:rPr>
+          <w:rFonts w:ascii="Garamond" w:hAnsi="Garamond"/>
+          <w:sz w:val="24"/>
+        </w:rPr>
+        <w:t>ale</w:t>
+      </w:r>
+      <w:proofErr w:type="spellEnd"/>
+      <w:r>
+        <w:rPr>
+          <w:rFonts w:ascii="Garamond" w:hAnsi="Garamond"/>
+          <w:sz w:val="24"/>
+        </w:rPr>
+        <w:t xml:space="preserve"> to work with</w:t>
+      </w:r>
+    </w:p>
+    <w:p>
+      <w:pPr>
+        <w:pStyle w:val="ListParagraph"/>
+        <w:numPr>
+          <w:ilvl w:val="0"/>
+          <w:numId w:val="2"/>
+        </w:numPr>
+        <w:rPr>
+          <w:rFonts w:ascii="Garamond" w:hAnsi="Garamond"/>
+          <w:sz w:val="24"/>
+        </w:rPr>
+      </w:pPr>
+      <w:r>
+        <w:rPr>
+          <w:rFonts w:ascii="Garamond" w:hAnsi="Garamond"/>
+          <w:sz w:val="24"/>
+        </w:rPr>
+        <w:t>Display: Displays a character on the braille cell by parsing the input by the user</w:t>
+      </w:r>
+    </w:p>
+    <w:p>
+      <w:pPr>
+        <w:pStyle w:val="ListParagraph"/>
+        <w:numPr>
+          <w:ilvl w:val="0"/>
+          <w:numId w:val="2"/>
+        </w:numPr>
+        <w:rPr>
+          <w:rFonts w:ascii="Garamond" w:hAnsi="Garamond"/>
+          <w:sz w:val="24"/>
+        </w:rPr>
+      </w:pPr>
+      <w:r>
+        <w:rPr>
+          <w:rFonts w:ascii="Garamond" w:hAnsi="Garamond"/>
+          <w:sz w:val="24"/>
+        </w:rPr>
+        <w:t>Add text: Adds text to the file, and speaks it out when the scenario is run</w:t>
+      </w:r>
+    </w:p>
+    <w:p>
+      <w:pPr>
+        <w:pStyle w:val="ListParagraph"/>
+        <w:numPr>
+          <w:ilvl w:val="0"/>
+          <w:numId w:val="2"/>
+        </w:numPr>
+        <w:rPr>
+          <w:rFonts w:ascii="Garamond" w:hAnsi="Garamond"/>
+          <w:sz w:val="24"/>
+          <w:lang w:val="en-CA"/>
+        </w:rPr>
+      </w:pPr>
+      <w:r>
+        <w:rPr>
+          <w:rFonts w:ascii="Garamond" w:hAnsi="Garamond"/>
+          <w:sz w:val="24"/>
+          <w:lang w:val="en-CA"/>
+        </w:rPr>
+        <w:t>Ask Question: Prompts a question t</w:t>
+      </w:r>
+      <w:r>
+        <w:rPr>
+          <w:rFonts w:ascii="Garamond" w:hAnsi="Garamond"/>
+          <w:sz w:val="24"/>
+          <w:lang w:val="en-CA"/>
+        </w:rPr>
+        <w:t>o the learner. TreBBA user has to specify the question and the buttons that they would like to activate as answer keys</w:t>
+      </w:r>
+    </w:p>
+    <w:p>
+      <w:pPr>
+        <w:pStyle w:val="ListParagraph"/>
+        <w:numPr>
+          <w:ilvl w:val="0"/>
+          <w:numId w:val="2"/>
+        </w:numPr>
+        <w:rPr>
+          <w:rFonts w:ascii="Garamond" w:hAnsi="Garamond"/>
+          <w:sz w:val="24"/>
+          <w:lang w:val="en-CA"/>
+        </w:rPr>
+      </w:pPr>
+      <w:r>
+        <w:rPr>
+          <w:rFonts w:ascii="Garamond" w:hAnsi="Garamond"/>
+          <w:sz w:val="24"/>
+          <w:lang w:val="en-CA"/>
+        </w:rPr>
+        <w:t>Specify Correct Answer Key: Specifies the button the learner needs to press for the correct answer</w:t>
+      </w:r>
+    </w:p>
+    <w:p>
+      <w:pPr>
+        <w:pStyle w:val="ListParagraph"/>
+        <w:numPr>
+          <w:ilvl w:val="0"/>
+          <w:numId w:val="2"/>
+        </w:numPr>
+        <w:rPr>
+          <w:rFonts w:ascii="Garamond" w:hAnsi="Garamond"/>
+          <w:sz w:val="24"/>
+          <w:lang w:val="en-CA"/>
+        </w:rPr>
+      </w:pPr>
+      <w:r>
+        <w:rPr>
+          <w:rFonts w:ascii="Garamond" w:hAnsi="Garamond"/>
+          <w:sz w:val="24"/>
+          <w:lang w:val="en-CA"/>
+        </w:rPr>
+        <w:t xml:space="preserve">Begin Correct Answer Explanation: Allows the user to start an explanation if the learner has pressed the right key. </w:t>
+      </w:r>
+    </w:p>
+    <w:p>
+      <w:pPr>
+        <w:pStyle w:val="ListParagraph"/>
+        <w:numPr>
+          <w:ilvl w:val="0"/>
+          <w:numId w:val="2"/>
+        </w:numPr>
+        <w:rPr>
+          <w:rFonts w:ascii="Garamond" w:hAnsi="Garamond"/>
+          <w:sz w:val="24"/>
+          <w:lang w:val="en-CA"/>
+        </w:rPr>
+      </w:pPr>
+      <w:r>
+        <w:rPr>
+          <w:rFonts w:ascii="Garamond" w:hAnsi="Garamond"/>
+          <w:sz w:val="24"/>
+          <w:lang w:val="en-CA"/>
+        </w:rPr>
+        <w:t>End Correct Answer Explanation: Ends the explanation for the correct answer</w:t>
+      </w:r>
+    </w:p>
+    <w:p>
+      <w:pPr>
+        <w:pStyle w:val="ListParagraph"/>
+        <w:numPr>
+          <w:ilvl w:val="0"/>
+          <w:numId w:val="2"/>
+        </w:numPr>
+        <w:rPr>
+          <w:rFonts w:ascii="Garamond" w:hAnsi="Garamond"/>
+          <w:sz w:val="24"/>
+          <w:lang w:val="en-CA"/>
+        </w:rPr>
+      </w:pPr>
+      <w:r>
+        <w:rPr>
+          <w:rFonts w:ascii="Garamond" w:hAnsi="Garamond"/>
+          <w:sz w:val="24"/>
+          <w:lang w:val="en-CA"/>
+        </w:rPr>
+        <w:t>Specify Wrong Answer key: Like “Specify Correct Answer Key”, except for the wrong answer</w:t>
+      </w:r>
+    </w:p>
+    <w:p>
+      <w:pPr>
+        <w:pStyle w:val="ListParagraph"/>
+        <w:numPr>
+          <w:ilvl w:val="0"/>
+          <w:numId w:val="2"/>
+        </w:numPr>
+        <w:rPr>
+          <w:rFonts w:ascii="Garamond" w:hAnsi="Garamond"/>
+          <w:sz w:val="24"/>
+          <w:lang w:val="en-CA"/>
+        </w:rPr>
+      </w:pPr>
+      <w:r>
+        <w:rPr>
+          <w:rFonts w:ascii="Garamond" w:hAnsi="Garamond"/>
+          <w:sz w:val="24"/>
+          <w:lang w:val="en-CA"/>
+        </w:rPr>
+        <w:t>Begin Wrong Answer Explanation: Allows the user to start the explanation if the learner has pressed a wrong key</w:t>
+      </w:r>
+    </w:p>
+    <w:p>
+      <w:pPr>
+        <w:pStyle w:val="ListParagraph"/>
+        <w:numPr>
+          <w:ilvl w:val="0"/>
+          <w:numId w:val="2"/>
+        </w:numPr>
+        <w:rPr>
+          <w:rFonts w:ascii="Garamond" w:hAnsi="Garamond"/>
+          <w:sz w:val="24"/>
+          <w:lang w:val="en-CA"/>
+        </w:rPr>
+      </w:pPr>
+      <w:r>
+        <w:rPr>
+          <w:rFonts w:ascii="Garamond" w:hAnsi="Garamond"/>
+          <w:sz w:val="24"/>
+          <w:lang w:val="en-CA"/>
+        </w:rPr>
+        <w:t>End Wrong Answer Explanation: Allows the user to end the explanation for the wrong answer</w:t>
+      </w:r>
+    </w:p>
+    <w:p>
+      <w:pPr>
+        <w:pStyle w:val="ListParagraph"/>
+        <w:numPr>
+          <w:ilvl w:val="0"/>
+          <w:numId w:val="2"/>
+        </w:numPr>
+        <w:rPr>
+          <w:rFonts w:ascii="Garamond" w:hAnsi="Garamond"/>
+          <w:sz w:val="24"/>
+          <w:lang w:val="en-CA"/>
+        </w:rPr>
+      </w:pPr>
+      <w:r>
+        <w:rPr>
+          <w:rFonts w:ascii="Garamond" w:hAnsi="Garamond"/>
+          <w:sz w:val="24"/>
+          <w:lang w:val="en-CA"/>
+        </w:rPr>
+        <w:t>Import Sound File: Allows the user to import a sound file and for it to be played as a part of the scenario</w:t>
+      </w:r>
+    </w:p>
+    <w:p>
+      <w:pPr>
+        <w:pStyle w:val="ListParagraph"/>
+        <w:numPr>
+          <w:ilvl w:val="0"/>
+          <w:numId w:val="2"/>
+        </w:numPr>
+        <w:rPr>
+          <w:rFonts w:ascii="Garamond" w:hAnsi="Garamond"/>
+          <w:sz w:val="24"/>
+          <w:lang w:val="en-CA"/>
+        </w:rPr>
+      </w:pPr>
+      <w:r>
+        <w:rPr>
+          <w:rFonts w:ascii="Garamond" w:hAnsi="Garamond"/>
+          <w:sz w:val="24"/>
+          <w:lang w:val="en-CA"/>
+        </w:rPr>
+        <w:t>Delete Field: Deletes the selected field from the chosen file</w:t>
+      </w:r>
+    </w:p>
+    <w:p>
+      <w:pPr>
+        <w:pStyle w:val="ListParagraph"/>
+        <w:numPr>
+          <w:ilvl w:val="0"/>
+          <w:numId w:val="2"/>
+        </w:numPr>
+        <w:rPr>
+          <w:rFonts w:ascii="Garamond" w:hAnsi="Garamond"/>
+          <w:sz w:val="24"/>
+          <w:lang w:val="en-CA"/>
+        </w:rPr>
+      </w:pPr>
+      <w:r>
+        <w:rPr>
+          <w:rFonts w:ascii="Garamond" w:hAnsi="Garamond"/>
+          <w:sz w:val="24"/>
+          <w:lang w:val="en-CA"/>
+        </w:rPr>
+        <w:t>Save Scenario: Enables the us</w:t>
+      </w:r>
+      <w:r>
+        <w:rPr>
+          <w:rFonts w:ascii="Garamond" w:hAnsi="Garamond"/>
+          <w:sz w:val="24"/>
+          <w:lang w:val="en-CA"/>
+        </w:rPr>
+        <w:t xml:space="preserve">er to save a scenario </w:t>
+      </w:r>
+    </w:p>
+    <w:p>
+      <w:pPr>
+        <w:pStyle w:val="ListParagraph"/>
+        <w:numPr>
+          <w:ilvl w:val="0"/>
+          <w:numId w:val="2"/>
+        </w:numPr>
+        <w:rPr>
+          <w:rFonts w:ascii="Garamond" w:hAnsi="Garamond"/>
+          <w:sz w:val="24"/>
+          <w:lang w:val="en-CA"/>
+        </w:rPr>
+      </w:pPr>
+      <w:r>
+        <w:rPr>
+          <w:rFonts w:ascii="Garamond" w:hAnsi="Garamond"/>
+          <w:sz w:val="24"/>
+          <w:lang w:val="en-CA"/>
+        </w:rPr>
+        <w:t>Play Current File: Launches a TBB emulator and enables the user to play the selected file</w:t>
+      </w:r>
+    </w:p>
+    <w:p>
+      <w:pPr>
+        <w:rPr>
+          <w:rFonts w:ascii="Garamond" w:hAnsi="Garamond"/>
+          <w:sz w:val="24"/>
+          <w:lang w:val="en-CA"/>
+        </w:rPr>
+      </w:pPr>
+    </w:p>
+    <w:p>
+      <w:pPr>
+        <w:rPr>
+          <w:lang w:val="en-CA"/>
+        </w:rPr>
+      </w:pPr>
     </w:p>
     <w:sectPr>
       <w:pgSz w:w="12240" w:h="15840"/>
@@ -40,8 +979,221 @@
 </w:document>
 </file>
 
+<file path=word/numbering.xml><?xml version="1.0" encoding="utf-8"?>
+<w:numbering xmlns:wpc="http://schemas.microsoft.com/office/word/2010/wordprocessingCanvas" xmlns:cx="http://schemas.microsoft.com/office/drawing/2014/chartex" xmlns:cx1="http://schemas.microsoft.com/office/drawing/2015/9/8/chartex" xmlns:cx2="http://schemas.microsoft.com/office/drawing/2015/10/21/chartex" xmlns:cx3="http://schemas.microsoft.com/office/drawing/2016/5/9/chartex" xmlns:cx4="http://schemas.microsoft.com/office/drawing/2016/5/10/chartex" xmlns:cx5="http://schemas.microsoft.com/office/drawing/2016/5/11/chartex" xmlns:cx6="http://schemas.microsoft.com/office/drawing/2016/5/12/chartex" xmlns:cx7="http://schemas.microsoft.com/office/drawing/2016/5/13/chartex" xmlns:cx8="http://schemas.microsoft.com/office/drawing/2016/5/14/chartex" xmlns:mc="http://schemas.openxmlformats.org/markup-compatibility/2006" xmlns:aink="http://schemas.microsoft.com/office/drawing/2016/ink" xmlns:am3d="http://schemas.microsoft.com/office/drawing/2017/model3d" xmlns:o="urn:schemas-microsoft-com:office:office" xmlns:r="http://schemas.openxmlformats.org/officeDocument/2006/relationships" xmlns:m="http://schemas.openxmlformats.org/officeDocument/2006/math" xmlns:v="urn:schemas-microsoft-com:vml" xmlns:wp14="http://schemas.microsoft.com/office/word/2010/wordprocessingDrawing" xmlns:wp="http://schemas.openxmlformats.org/drawingml/2006/wordprocessingDrawing" xmlns:w10="urn:schemas-microsoft-com:office:word" xmlns:w="http://schemas.openxmlformats.org/wordprocessingml/2006/main" xmlns:w14="http://schemas.microsoft.com/office/word/2010/wordml" xmlns:w15="http://schemas.microsoft.com/office/word/2012/wordml" xmlns:w16cid="http://schemas.microsoft.com/office/word/2016/wordml/cid" xmlns:w16se="http://schemas.microsoft.com/office/word/2015/wordml/symex" xmlns:wpg="http://schemas.microsoft.com/office/word/2010/wordprocessingGroup" xmlns:wpi="http://schemas.microsoft.com/office/word/2010/wordprocessingInk" xmlns:wne="http://schemas.microsoft.com/office/word/2006/wordml" xmlns:wps="http://schemas.microsoft.com/office/word/2010/wordprocessingShape" mc:Ignorable="w14 w15 w16se w16cid wp14">
+  <w:abstractNum w:abstractNumId="0" w15:restartNumberingAfterBreak="0">
+    <w:nsid w:val="318279DD"/>
+    <w:multiLevelType w:val="multilevel"/>
+    <w:tmpl w:val="DFCC3B12"/>
+    <w:lvl w:ilvl="0">
+      <w:start w:val="1"/>
+      <w:numFmt w:val="decimal"/>
+      <w:lvlText w:val="%1"/>
+      <w:lvlJc w:val="left"/>
+      <w:pPr>
+        <w:ind w:left="360" w:hanging="360"/>
+      </w:pPr>
+      <w:rPr>
+        <w:rFonts w:hint="default"/>
+      </w:rPr>
+    </w:lvl>
+    <w:lvl w:ilvl="1">
+      <w:start w:val="1"/>
+      <w:numFmt w:val="decimal"/>
+      <w:lvlText w:val="%1.%2"/>
+      <w:lvlJc w:val="left"/>
+      <w:pPr>
+        <w:ind w:left="360" w:hanging="360"/>
+      </w:pPr>
+      <w:rPr>
+        <w:rFonts w:hint="default"/>
+      </w:rPr>
+    </w:lvl>
+    <w:lvl w:ilvl="2">
+      <w:start w:val="1"/>
+      <w:numFmt w:val="decimal"/>
+      <w:lvlText w:val="%1.%2.%3"/>
+      <w:lvlJc w:val="left"/>
+      <w:pPr>
+        <w:ind w:left="720" w:hanging="720"/>
+      </w:pPr>
+      <w:rPr>
+        <w:rFonts w:hint="default"/>
+      </w:rPr>
+    </w:lvl>
+    <w:lvl w:ilvl="3">
+      <w:start w:val="1"/>
+      <w:numFmt w:val="decimal"/>
+      <w:lvlText w:val="%1.%2.%3.%4"/>
+      <w:lvlJc w:val="left"/>
+      <w:pPr>
+        <w:ind w:left="720" w:hanging="720"/>
+      </w:pPr>
+      <w:rPr>
+        <w:rFonts w:hint="default"/>
+      </w:rPr>
+    </w:lvl>
+    <w:lvl w:ilvl="4">
+      <w:start w:val="1"/>
+      <w:numFmt w:val="decimal"/>
+      <w:lvlText w:val="%1.%2.%3.%4.%5"/>
+      <w:lvlJc w:val="left"/>
+      <w:pPr>
+        <w:ind w:left="1080" w:hanging="1080"/>
+      </w:pPr>
+      <w:rPr>
+        <w:rFonts w:hint="default"/>
+      </w:rPr>
+    </w:lvl>
+    <w:lvl w:ilvl="5">
+      <w:start w:val="1"/>
+      <w:numFmt w:val="decimal"/>
+      <w:lvlText w:val="%1.%2.%3.%4.%5.%6"/>
+      <w:lvlJc w:val="left"/>
+      <w:pPr>
+        <w:ind w:left="1080" w:hanging="1080"/>
+      </w:pPr>
+      <w:rPr>
+        <w:rFonts w:hint="default"/>
+      </w:rPr>
+    </w:lvl>
+    <w:lvl w:ilvl="6">
+      <w:start w:val="1"/>
+      <w:numFmt w:val="decimal"/>
+      <w:lvlText w:val="%1.%2.%3.%4.%5.%6.%7"/>
+      <w:lvlJc w:val="left"/>
+      <w:pPr>
+        <w:ind w:left="1440" w:hanging="1440"/>
+      </w:pPr>
+      <w:rPr>
+        <w:rFonts w:hint="default"/>
+      </w:rPr>
+    </w:lvl>
+    <w:lvl w:ilvl="7">
+      <w:start w:val="1"/>
+      <w:numFmt w:val="decimal"/>
+      <w:lvlText w:val="%1.%2.%3.%4.%5.%6.%7.%8"/>
+      <w:lvlJc w:val="left"/>
+      <w:pPr>
+        <w:ind w:left="1440" w:hanging="1440"/>
+      </w:pPr>
+      <w:rPr>
+        <w:rFonts w:hint="default"/>
+      </w:rPr>
+    </w:lvl>
+    <w:lvl w:ilvl="8">
+      <w:start w:val="1"/>
+      <w:numFmt w:val="decimal"/>
+      <w:lvlText w:val="%1.%2.%3.%4.%5.%6.%7.%8.%9"/>
+      <w:lvlJc w:val="left"/>
+      <w:pPr>
+        <w:ind w:left="1440" w:hanging="1440"/>
+      </w:pPr>
+      <w:rPr>
+        <w:rFonts w:hint="default"/>
+      </w:rPr>
+    </w:lvl>
+  </w:abstractNum>
+  <w:abstractNum w:abstractNumId="1" w15:restartNumberingAfterBreak="0">
+    <w:nsid w:val="3CE83F5D"/>
+    <w:multiLevelType w:val="hybridMultilevel"/>
+    <w:tmpl w:val="ABA8F1F2"/>
+    <w:lvl w:ilvl="0" w:tplc="1009000F">
+      <w:start w:val="1"/>
+      <w:numFmt w:val="decimal"/>
+      <w:lvlText w:val="%1."/>
+      <w:lvlJc w:val="left"/>
+      <w:pPr>
+        <w:ind w:left="720" w:hanging="360"/>
+      </w:pPr>
+      <w:rPr>
+        <w:rFonts w:hint="default"/>
+      </w:rPr>
+    </w:lvl>
+    <w:lvl w:ilvl="1" w:tplc="10090019" w:tentative="1">
+      <w:start w:val="1"/>
+      <w:numFmt w:val="lowerLetter"/>
+      <w:lvlText w:val="%2."/>
+      <w:lvlJc w:val="left"/>
+      <w:pPr>
+        <w:ind w:left="1440" w:hanging="360"/>
+      </w:pPr>
+    </w:lvl>
+    <w:lvl w:ilvl="2" w:tplc="1009001B" w:tentative="1">
+      <w:start w:val="1"/>
+      <w:numFmt w:val="lowerRoman"/>
+      <w:lvlText w:val="%3."/>
+      <w:lvlJc w:val="right"/>
+      <w:pPr>
+        <w:ind w:left="2160" w:hanging="180"/>
+      </w:pPr>
+    </w:lvl>
+    <w:lvl w:ilvl="3" w:tplc="1009000F" w:tentative="1">
+      <w:start w:val="1"/>
+      <w:numFmt w:val="decimal"/>
+      <w:lvlText w:val="%4."/>
+      <w:lvlJc w:val="left"/>
+      <w:pPr>
+        <w:ind w:left="2880" w:hanging="360"/>
+      </w:pPr>
+    </w:lvl>
+    <w:lvl w:ilvl="4" w:tplc="10090019" w:tentative="1">
+      <w:start w:val="1"/>
+      <w:numFmt w:val="lowerLetter"/>
+      <w:lvlText w:val="%5."/>
+      <w:lvlJc w:val="left"/>
+      <w:pPr>
+        <w:ind w:left="3600" w:hanging="360"/>
+      </w:pPr>
+    </w:lvl>
+    <w:lvl w:ilvl="5" w:tplc="1009001B" w:tentative="1">
+      <w:start w:val="1"/>
+      <w:numFmt w:val="lowerRoman"/>
+      <w:lvlText w:val="%6."/>
+      <w:lvlJc w:val="right"/>
+      <w:pPr>
+        <w:ind w:left="4320" w:hanging="180"/>
+      </w:pPr>
+    </w:lvl>
+    <w:lvl w:ilvl="6" w:tplc="1009000F" w:tentative="1">
+      <w:start w:val="1"/>
+      <w:numFmt w:val="decimal"/>
+      <w:lvlText w:val="%7."/>
+      <w:lvlJc w:val="left"/>
+      <w:pPr>
+        <w:ind w:left="5040" w:hanging="360"/>
+      </w:pPr>
+    </w:lvl>
+    <w:lvl w:ilvl="7" w:tplc="10090019" w:tentative="1">
+      <w:start w:val="1"/>
+      <w:numFmt w:val="lowerLetter"/>
+      <w:lvlText w:val="%8."/>
+      <w:lvlJc w:val="left"/>
+      <w:pPr>
+        <w:ind w:left="5760" w:hanging="360"/>
+      </w:pPr>
+    </w:lvl>
+    <w:lvl w:ilvl="8" w:tplc="1009001B" w:tentative="1">
+      <w:start w:val="1"/>
+      <w:numFmt w:val="lowerRoman"/>
+      <w:lvlText w:val="%9."/>
+      <w:lvlJc w:val="right"/>
+      <w:pPr>
+        <w:ind w:left="6480" w:hanging="180"/>
+      </w:pPr>
+    </w:lvl>
+  </w:abstractNum>
+  <w:num w:numId="1">
+    <w:abstractNumId w:val="0"/>
+  </w:num>
+  <w:num w:numId="2">
+    <w:abstractNumId w:val="1"/>
+  </w:num>
+</w:numbering>
+</file>
+
 <file path=word/styles.xml><?xml version="1.0" encoding="utf-8"?>
-<w:styles xmlns:mc="http://schemas.openxmlformats.org/markup-compatibility/2006" xmlns:r="http://schemas.openxmlformats.org/officeDocument/2006/relationships" xmlns:w="http://schemas.openxmlformats.org/wordprocessingml/2006/main" xmlns:w14="http://schemas.microsoft.com/office/word/2010/wordml" xmlns:w15="http://schemas.microsoft.com/office/word/2012/wordml" mc:Ignorable="w14 w15">
+<w:styles xmlns:mc="http://schemas.openxmlformats.org/markup-compatibility/2006" xmlns:r="http://schemas.openxmlformats.org/officeDocument/2006/relationships" xmlns:w="http://schemas.openxmlformats.org/wordprocessingml/2006/main" xmlns:w14="http://schemas.microsoft.com/office/word/2010/wordml" xmlns:w15="http://schemas.microsoft.com/office/word/2012/wordml" xmlns:w16cid="http://schemas.microsoft.com/office/word/2016/wordml/cid" xmlns:w16se="http://schemas.microsoft.com/office/word/2015/wordml/symex" mc:Ignorable="w14 w15 w16se w16cid">
   <w:docDefaults>
     <w:rPrDefault>
       <w:rPr>
@@ -57,7 +1209,7 @@
       </w:pPr>
     </w:pPrDefault>
   </w:docDefaults>
-  <w:latentStyles w:defLockedState="0" w:defUIPriority="99" w:defSemiHidden="0" w:defUnhideWhenUsed="0" w:defQFormat="0" w:count="371">
+  <w:latentStyles w:defLockedState="0" w:defUIPriority="99" w:defSemiHidden="0" w:defUnhideWhenUsed="0" w:defQFormat="0" w:count="375">
     <w:lsdException w:name="Normal" w:uiPriority="0" w:qFormat="1"/>
     <w:lsdException w:name="heading 1" w:uiPriority="9" w:qFormat="1"/>
     <w:lsdException w:name="heading 2" w:semiHidden="1" w:uiPriority="9" w:unhideWhenUsed="1" w:qFormat="1"/>
@@ -429,10 +1581,15 @@
     <w:lsdException w:name="List Table 5 Dark Accent 6" w:uiPriority="50"/>
     <w:lsdException w:name="List Table 6 Colorful Accent 6" w:uiPriority="51"/>
     <w:lsdException w:name="List Table 7 Colorful Accent 6" w:uiPriority="52"/>
+    <w:lsdException w:name="Mention" w:semiHidden="1" w:unhideWhenUsed="1"/>
+    <w:lsdException w:name="Smart Hyperlink" w:semiHidden="1" w:unhideWhenUsed="1"/>
+    <w:lsdException w:name="Hashtag" w:semiHidden="1" w:unhideWhenUsed="1"/>
+    <w:lsdException w:name="Unresolved Mention" w:semiHidden="1" w:unhideWhenUsed="1"/>
   </w:latentStyles>
   <w:style w:type="paragraph" w:default="1" w:styleId="Normal">
     <w:name w:val="Normal"/>
     <w:qFormat/>
+    <w:rsid w:val="0015578A"/>
   </w:style>
   <w:style w:type="character" w:default="1" w:styleId="DefaultParagraphFont">
     <w:name w:val="Default Paragraph Font"/>
@@ -478,6 +1635,28 @@
     <w:rsid w:val="00677C2B"/>
     <w:rPr>
       <w:rFonts w:ascii="Arial" w:hAnsi="Arial"/>
+    </w:rPr>
+  </w:style>
+  <w:style w:type="paragraph" w:styleId="ListParagraph">
+    <w:name w:val="List Paragraph"/>
+    <w:basedOn w:val="Normal"/>
+    <w:uiPriority w:val="34"/>
+    <w:qFormat/>
+    <w:rsid w:val="00B74FB8"/>
+    <w:pPr>
+      <w:ind w:left="720"/>
+      <w:contextualSpacing/>
+    </w:pPr>
+  </w:style>
+  <w:style w:type="character" w:styleId="Hyperlink">
+    <w:name w:val="Hyperlink"/>
+    <w:basedOn w:val="DefaultParagraphFont"/>
+    <w:uiPriority w:val="99"/>
+    <w:unhideWhenUsed/>
+    <w:rsid w:val="0015578A"/>
+    <w:rPr>
+      <w:color w:val="0563C1" w:themeColor="hyperlink"/>
+      <w:u w:val="single"/>
     </w:rPr>
   </w:style>
 </w:styles>

</xml_diff>

<commit_message>
Requirements Document skeleton completed
</commit_message>
<xml_diff>
--- a/Enamel/Documentation/Requirements.docx
+++ b/Enamel/Documentation/Requirements.docx
@@ -1,34 +1,2247 @@
 
 <file path=word/document.xml><?xml version="1.0" encoding="utf-8"?>
-<w:document xmlns:wpc="http://schemas.microsoft.com/office/word/2010/wordprocessingCanvas" xmlns:mc="http://schemas.openxmlformats.org/markup-compatibility/2006" xmlns:o="urn:schemas-microsoft-com:office:office" xmlns:r="http://schemas.openxmlformats.org/officeDocument/2006/relationships" xmlns:m="http://schemas.openxmlformats.org/officeDocument/2006/math" xmlns:v="urn:schemas-microsoft-com:vml" xmlns:wp14="http://schemas.microsoft.com/office/word/2010/wordprocessingDrawing" xmlns:wp="http://schemas.openxmlformats.org/drawingml/2006/wordprocessingDrawing" xmlns:w10="urn:schemas-microsoft-com:office:word" xmlns:w="http://schemas.openxmlformats.org/wordprocessingml/2006/main" xmlns:w14="http://schemas.microsoft.com/office/word/2010/wordml" xmlns:w15="http://schemas.microsoft.com/office/word/2012/wordml" xmlns:wpg="http://schemas.microsoft.com/office/word/2010/wordprocessingGroup" xmlns:wpi="http://schemas.microsoft.com/office/word/2010/wordprocessingInk" xmlns:wne="http://schemas.microsoft.com/office/word/2006/wordml" xmlns:wps="http://schemas.microsoft.com/office/word/2010/wordprocessingShape" mc:Ignorable="w14 w15 wp14">
+<w:document xmlns:wpc="http://schemas.microsoft.com/office/word/2010/wordprocessingCanvas" xmlns:cx="http://schemas.microsoft.com/office/drawing/2014/chartex" xmlns:cx1="http://schemas.microsoft.com/office/drawing/2015/9/8/chartex" xmlns:cx2="http://schemas.microsoft.com/office/drawing/2015/10/21/chartex" xmlns:cx3="http://schemas.microsoft.com/office/drawing/2016/5/9/chartex" xmlns:cx4="http://schemas.microsoft.com/office/drawing/2016/5/10/chartex" xmlns:cx5="http://schemas.microsoft.com/office/drawing/2016/5/11/chartex" xmlns:cx6="http://schemas.microsoft.com/office/drawing/2016/5/12/chartex" xmlns:cx7="http://schemas.microsoft.com/office/drawing/2016/5/13/chartex" xmlns:cx8="http://schemas.microsoft.com/office/drawing/2016/5/14/chartex" xmlns:mc="http://schemas.openxmlformats.org/markup-compatibility/2006" xmlns:aink="http://schemas.microsoft.com/office/drawing/2016/ink" xmlns:am3d="http://schemas.microsoft.com/office/drawing/2017/model3d" xmlns:o="urn:schemas-microsoft-com:office:office" xmlns:r="http://schemas.openxmlformats.org/officeDocument/2006/relationships" xmlns:m="http://schemas.openxmlformats.org/officeDocument/2006/math" xmlns:v="urn:schemas-microsoft-com:vml" xmlns:wp14="http://schemas.microsoft.com/office/word/2010/wordprocessingDrawing" xmlns:wp="http://schemas.openxmlformats.org/drawingml/2006/wordprocessingDrawing" xmlns:w10="urn:schemas-microsoft-com:office:word" xmlns:w="http://schemas.openxmlformats.org/wordprocessingml/2006/main" xmlns:w14="http://schemas.microsoft.com/office/word/2010/wordml" xmlns:w15="http://schemas.microsoft.com/office/word/2012/wordml" xmlns:w16cid="http://schemas.microsoft.com/office/word/2016/wordml/cid" xmlns:w16se="http://schemas.microsoft.com/office/word/2015/wordml/symex" xmlns:wpg="http://schemas.microsoft.com/office/word/2010/wordprocessingGroup" xmlns:wpi="http://schemas.microsoft.com/office/word/2010/wordprocessingInk" xmlns:wne="http://schemas.microsoft.com/office/word/2006/wordml" xmlns:wps="http://schemas.microsoft.com/office/word/2010/wordprocessingShape" mc:Ignorable="w14 w15 w16se w16cid wp14">
   <w:body>
     <w:p>
-      <w:r>
-        <w:t>• Describes what the syste</w:t>
-      </w:r>
-      <w:r>
-        <w:t xml:space="preserve">m does for its client/customer, </w:t>
-      </w:r>
-      <w:bookmarkStart w:id="0" w:name="_GoBack"/>
-      <w:bookmarkEnd w:id="0"/>
-      <w:r>
-        <w:t>not how it does it</w:t>
-      </w:r>
-    </w:p>
-    <w:p>
-      <w:r>
-        <w:t>• Contains use cases for the system</w:t>
-      </w:r>
-    </w:p>
-    <w:p>
-      <w:r>
-        <w:t>• Contains acceptance test cases</w:t>
-      </w:r>
-    </w:p>
-    <w:p>
-      <w:r>
-        <w:t>• No particular format required for this course</w:t>
-      </w:r>
+      <w:pPr>
+        <w:rPr>
+          <w:rFonts w:ascii="Garamond" w:hAnsi="Garamond"/>
+          <w:sz w:val="24"/>
+        </w:rPr>
+      </w:pPr>
+      <w:bookmarkStart w:id="0" w:name="_Hlk507175928"/>
+    </w:p>
+    <w:p>
+      <w:pPr>
+        <w:rPr>
+          <w:rFonts w:ascii="Garamond" w:hAnsi="Garamond"/>
+          <w:sz w:val="24"/>
+        </w:rPr>
+      </w:pPr>
+      <w:r>
+        <w:rPr>
+          <w:rFonts w:ascii="Garamond" w:hAnsi="Garamond"/>
+          <w:sz w:val="24"/>
+        </w:rPr>
+        <w:t>Part 1: Application Overview</w:t>
+      </w:r>
+    </w:p>
+    <w:p>
+      <w:pPr>
+        <w:rPr>
+          <w:rFonts w:ascii="Garamond" w:hAnsi="Garamond"/>
+          <w:sz w:val="24"/>
+        </w:rPr>
+      </w:pPr>
+      <w:r>
+        <w:rPr>
+          <w:rFonts w:ascii="Garamond" w:hAnsi="Garamond"/>
+          <w:sz w:val="24"/>
+        </w:rPr>
+        <w:t xml:space="preserve">The purpose of this document is to give a detailed description of the requirements for the “Treasure Braille Box Authoring” (TreBBA)Software. Not only will this document serve the purpose of clarifying the software’s capabilities, it will also serve as a guide for its design and the acceptance test cases. </w:t>
+      </w:r>
+    </w:p>
+    <w:p>
+      <w:pPr>
+        <w:pStyle w:val="ListParagraph"/>
+        <w:numPr>
+          <w:ilvl w:val="1"/>
+          <w:numId w:val="1"/>
+        </w:numPr>
+        <w:rPr>
+          <w:rFonts w:ascii="Garamond" w:hAnsi="Garamond"/>
+          <w:sz w:val="24"/>
+        </w:rPr>
+      </w:pPr>
+      <w:r>
+        <w:rPr>
+          <w:rFonts w:ascii="Garamond" w:hAnsi="Garamond"/>
+          <w:sz w:val="24"/>
+        </w:rPr>
+        <w:t>Overview</w:t>
+      </w:r>
+    </w:p>
+    <w:p>
+      <w:pPr>
+        <w:pStyle w:val="ListParagraph"/>
+        <w:ind w:left="360"/>
+        <w:rPr>
+          <w:rFonts w:ascii="Garamond" w:hAnsi="Garamond"/>
+          <w:sz w:val="24"/>
+        </w:rPr>
+      </w:pPr>
+    </w:p>
+    <w:p>
+      <w:pPr>
+        <w:pStyle w:val="ListParagraph"/>
+        <w:ind w:left="360"/>
+        <w:rPr>
+          <w:rFonts w:ascii="Garamond" w:hAnsi="Garamond"/>
+          <w:sz w:val="24"/>
+        </w:rPr>
+      </w:pPr>
+      <w:r>
+        <w:rPr>
+          <w:rFonts w:ascii="Garamond" w:hAnsi="Garamond"/>
+          <w:sz w:val="24"/>
+        </w:rPr>
+        <w:t xml:space="preserve">TreBBA helps educators teach braille to learners. Educators can save time by writing scenarios using TreBBA which are interpreted by the Braille Box, which then acts as an interactive medium of learning. </w:t>
+      </w:r>
+    </w:p>
+    <w:p>
+      <w:pPr>
+        <w:pStyle w:val="ListParagraph"/>
+        <w:ind w:left="360"/>
+        <w:rPr>
+          <w:rFonts w:ascii="Garamond" w:hAnsi="Garamond"/>
+          <w:sz w:val="24"/>
+        </w:rPr>
+      </w:pPr>
+    </w:p>
+    <w:p>
+      <w:pPr>
+        <w:pStyle w:val="ListParagraph"/>
+        <w:ind w:left="360"/>
+        <w:rPr>
+          <w:rFonts w:ascii="Garamond" w:hAnsi="Garamond"/>
+          <w:sz w:val="24"/>
+        </w:rPr>
+      </w:pPr>
+      <w:r>
+        <w:rPr>
+          <w:rFonts w:ascii="Garamond" w:hAnsi="Garamond"/>
+          <w:sz w:val="24"/>
+        </w:rPr>
+        <w:t xml:space="preserve">TreBBA is an offline, desktop application and can be deployed on </w:t>
+      </w:r>
+      <w:r>
+        <w:rPr>
+          <w:rFonts w:ascii="Garamond" w:hAnsi="Garamond"/>
+          <w:sz w:val="24"/>
+        </w:rPr>
+        <w:t xml:space="preserve">desktop machines. </w:t>
+      </w:r>
+    </w:p>
+    <w:p>
+      <w:pPr>
+        <w:pStyle w:val="ListParagraph"/>
+        <w:ind w:left="360"/>
+        <w:rPr>
+          <w:rFonts w:ascii="Garamond" w:hAnsi="Garamond"/>
+          <w:sz w:val="24"/>
+        </w:rPr>
+      </w:pPr>
+      <w:r>
+        <w:rPr>
+          <w:rFonts w:ascii="Garamond" w:hAnsi="Garamond"/>
+          <w:sz w:val="24"/>
+        </w:rPr>
+        <w:t>In terms of a brief overview, the software has be</w:t>
+      </w:r>
+      <w:r>
+        <w:rPr>
+          <w:rFonts w:ascii="Garamond" w:hAnsi="Garamond"/>
+          <w:sz w:val="24"/>
+        </w:rPr>
+        <w:t>e</w:t>
+      </w:r>
+      <w:r>
+        <w:rPr>
+          <w:rFonts w:ascii="Garamond" w:hAnsi="Garamond"/>
+          <w:sz w:val="24"/>
+        </w:rPr>
+        <w:t xml:space="preserve">n written in Java and has been designed so that it can be used by visually impaired instructors. </w:t>
+      </w:r>
+    </w:p>
+    <w:p>
+      <w:pPr>
+        <w:pStyle w:val="ListParagraph"/>
+        <w:ind w:left="360"/>
+        <w:rPr>
+          <w:rFonts w:ascii="Garamond" w:hAnsi="Garamond"/>
+          <w:sz w:val="24"/>
+        </w:rPr>
+      </w:pPr>
+      <w:r>
+        <w:rPr>
+          <w:rFonts w:ascii="Garamond" w:hAnsi="Garamond"/>
+          <w:sz w:val="24"/>
+        </w:rPr>
+        <w:t>As will be elucidated in later sections, instructors can set a cell size, relay instructions, and create questions to help keep learners engaged using text based or voice</w:t>
+      </w:r>
+      <w:r>
+        <w:rPr>
+          <w:rFonts w:ascii="Garamond" w:hAnsi="Garamond"/>
+          <w:sz w:val="24"/>
+        </w:rPr>
+        <w:t>-</w:t>
+      </w:r>
+      <w:r>
+        <w:rPr>
+          <w:rFonts w:ascii="Garamond" w:hAnsi="Garamond"/>
+          <w:sz w:val="24"/>
+        </w:rPr>
+        <w:t>based media.</w:t>
+      </w:r>
+    </w:p>
+    <w:p>
+      <w:pPr>
+        <w:pStyle w:val="ListParagraph"/>
+        <w:ind w:left="360"/>
+        <w:rPr>
+          <w:rFonts w:ascii="Garamond" w:hAnsi="Garamond"/>
+          <w:sz w:val="24"/>
+        </w:rPr>
+      </w:pPr>
+    </w:p>
+    <w:p>
+      <w:pPr>
+        <w:pStyle w:val="ListParagraph"/>
+        <w:ind w:left="360"/>
+        <w:rPr>
+          <w:rFonts w:ascii="Garamond" w:hAnsi="Garamond"/>
+          <w:sz w:val="24"/>
+        </w:rPr>
+      </w:pPr>
+      <w:r>
+        <w:rPr>
+          <w:rFonts w:ascii="Garamond" w:hAnsi="Garamond"/>
+          <w:sz w:val="24"/>
+        </w:rPr>
+        <w:t xml:space="preserve">TreBBA assumes some understanding of Braille to be used effectively. </w:t>
+      </w:r>
+      <w:r>
+        <w:rPr>
+          <w:rFonts w:ascii="Garamond" w:hAnsi="Garamond"/>
+          <w:sz w:val="24"/>
+        </w:rPr>
+        <w:br/>
+        <w:t xml:space="preserve">A short Braille Tutorial can be found here: </w:t>
+      </w:r>
+      <w:hyperlink r:id="rId5" w:history="1">
+        <w:r>
+          <w:rPr>
+            <w:rStyle w:val="Hyperlink"/>
+            <w:rFonts w:ascii="Garamond" w:hAnsi="Garamond"/>
+            <w:sz w:val="24"/>
+          </w:rPr>
+          <w:t>https://brailletutorial.com/tutorial/</w:t>
+        </w:r>
+      </w:hyperlink>
+    </w:p>
+    <w:p>
+      <w:pPr>
+        <w:pStyle w:val="ListParagraph"/>
+        <w:ind w:left="360"/>
+        <w:rPr>
+          <w:rFonts w:ascii="Garamond" w:hAnsi="Garamond"/>
+          <w:sz w:val="24"/>
+        </w:rPr>
+      </w:pPr>
+    </w:p>
+    <w:p>
+      <w:pPr>
+        <w:pStyle w:val="ListParagraph"/>
+        <w:ind w:left="360"/>
+        <w:rPr>
+          <w:rFonts w:ascii="Garamond" w:hAnsi="Garamond"/>
+          <w:sz w:val="24"/>
+        </w:rPr>
+      </w:pPr>
+      <w:r>
+        <w:rPr>
+          <w:rFonts w:ascii="Garamond" w:hAnsi="Garamond"/>
+          <w:sz w:val="24"/>
+        </w:rPr>
+        <w:t xml:space="preserve">The applet enables the user to conduct a variety of operations on a standard Treasure Box Braille device. </w:t>
+      </w:r>
+    </w:p>
+    <w:p>
+      <w:pPr>
+        <w:pStyle w:val="ListParagraph"/>
+        <w:ind w:left="360"/>
+        <w:rPr>
+          <w:rFonts w:ascii="Garamond" w:hAnsi="Garamond"/>
+          <w:sz w:val="24"/>
+        </w:rPr>
+      </w:pPr>
+    </w:p>
+    <w:p>
+      <w:pPr>
+        <w:pStyle w:val="ListParagraph"/>
+        <w:ind w:left="360"/>
+        <w:rPr>
+          <w:rFonts w:ascii="Garamond" w:hAnsi="Garamond"/>
+          <w:sz w:val="24"/>
+        </w:rPr>
+      </w:pPr>
+      <w:r>
+        <w:rPr>
+          <w:rFonts w:ascii="Garamond" w:hAnsi="Garamond"/>
+          <w:sz w:val="24"/>
+        </w:rPr>
+        <w:t xml:space="preserve">The following sections illustrate the functionality and the design of the software. </w:t>
+      </w:r>
+    </w:p>
+    <w:p>
+      <w:pPr>
+        <w:pStyle w:val="ListParagraph"/>
+        <w:ind w:left="360"/>
+        <w:rPr>
+          <w:rFonts w:ascii="Garamond" w:hAnsi="Garamond"/>
+          <w:sz w:val="24"/>
+        </w:rPr>
+      </w:pPr>
+      <w:r>
+        <w:rPr>
+          <w:rFonts w:ascii="Garamond" w:hAnsi="Garamond"/>
+          <w:sz w:val="24"/>
+        </w:rPr>
+        <w:t>The second chapter provides details on TreBBA’s functionality, and user experience.</w:t>
+      </w:r>
+    </w:p>
+    <w:p>
+      <w:pPr>
+        <w:pStyle w:val="ListParagraph"/>
+        <w:ind w:left="360"/>
+        <w:rPr>
+          <w:rFonts w:ascii="Garamond" w:hAnsi="Garamond"/>
+          <w:sz w:val="24"/>
+        </w:rPr>
+      </w:pPr>
+      <w:r>
+        <w:rPr>
+          <w:rFonts w:ascii="Garamond" w:hAnsi="Garamond"/>
+          <w:sz w:val="24"/>
+        </w:rPr>
+        <w:t xml:space="preserve">The third chapter dwells into the specific requirements and different user classes with examples. </w:t>
+      </w:r>
+    </w:p>
+    <w:p>
+      <w:pPr>
+        <w:pStyle w:val="ListParagraph"/>
+        <w:ind w:left="360"/>
+        <w:rPr>
+          <w:rFonts w:ascii="Garamond" w:hAnsi="Garamond"/>
+          <w:sz w:val="24"/>
+        </w:rPr>
+      </w:pPr>
+      <w:r>
+        <w:rPr>
+          <w:rFonts w:ascii="Garamond" w:hAnsi="Garamond"/>
+          <w:sz w:val="24"/>
+        </w:rPr>
+        <w:t>The fourth chapter expands upon acceptable test cases for the software.</w:t>
+      </w:r>
+    </w:p>
+    <w:p>
+      <w:pPr>
+        <w:rPr>
+          <w:rFonts w:ascii="Garamond" w:hAnsi="Garamond"/>
+          <w:sz w:val="24"/>
+        </w:rPr>
+      </w:pPr>
+    </w:p>
+    <w:p>
+      <w:pPr>
+        <w:rPr>
+          <w:rFonts w:ascii="Garamond" w:hAnsi="Garamond"/>
+          <w:sz w:val="24"/>
+        </w:rPr>
+      </w:pPr>
+    </w:p>
+    <w:p>
+      <w:pPr>
+        <w:rPr>
+          <w:rFonts w:ascii="Garamond" w:hAnsi="Garamond"/>
+          <w:sz w:val="24"/>
+        </w:rPr>
+      </w:pPr>
+    </w:p>
+    <w:p>
+      <w:pPr>
+        <w:rPr>
+          <w:rFonts w:ascii="Garamond" w:hAnsi="Garamond"/>
+          <w:sz w:val="24"/>
+        </w:rPr>
+      </w:pPr>
+    </w:p>
+    <w:p>
+      <w:pPr>
+        <w:rPr>
+          <w:rFonts w:ascii="Garamond" w:hAnsi="Garamond"/>
+          <w:sz w:val="24"/>
+        </w:rPr>
+      </w:pPr>
+    </w:p>
+    <w:p>
+      <w:pPr>
+        <w:rPr>
+          <w:rFonts w:ascii="Garamond" w:hAnsi="Garamond"/>
+          <w:sz w:val="24"/>
+        </w:rPr>
+      </w:pPr>
+    </w:p>
+    <w:p>
+      <w:pPr>
+        <w:rPr>
+          <w:rFonts w:ascii="Garamond" w:hAnsi="Garamond"/>
+          <w:sz w:val="24"/>
+        </w:rPr>
+      </w:pPr>
+    </w:p>
+    <w:p>
+      <w:pPr>
+        <w:rPr>
+          <w:rFonts w:ascii="Garamond" w:hAnsi="Garamond"/>
+          <w:sz w:val="24"/>
+        </w:rPr>
+      </w:pPr>
+      <w:r>
+        <w:rPr>
+          <w:rFonts w:ascii="Garamond" w:hAnsi="Garamond"/>
+          <w:sz w:val="24"/>
+        </w:rPr>
+        <w:t xml:space="preserve">Part 2: General Description </w:t>
+      </w:r>
+    </w:p>
+    <w:p>
+      <w:pPr>
+        <w:rPr>
+          <w:rFonts w:ascii="Garamond" w:hAnsi="Garamond"/>
+          <w:sz w:val="24"/>
+        </w:rPr>
+      </w:pPr>
+      <w:r>
+        <w:rPr>
+          <w:rFonts w:ascii="Garamond" w:hAnsi="Garamond"/>
+          <w:sz w:val="24"/>
+        </w:rPr>
+        <w:lastRenderedPageBreak/>
+        <w:t xml:space="preserve">This section provides a brief overview of the applet. The functionalities of the system will be elucidated and brief examples of user interaction. </w:t>
+      </w:r>
+    </w:p>
+    <w:p>
+      <w:pPr>
+        <w:rPr>
+          <w:rFonts w:ascii="Garamond" w:hAnsi="Garamond"/>
+          <w:sz w:val="24"/>
+        </w:rPr>
+      </w:pPr>
+      <w:r>
+        <w:rPr>
+          <w:rFonts w:ascii="Garamond" w:hAnsi="Garamond"/>
+          <w:sz w:val="24"/>
+        </w:rPr>
+        <w:t xml:space="preserve">2.1 Product overview </w:t>
+      </w:r>
+    </w:p>
+    <w:p>
+      <w:pPr>
+        <w:rPr>
+          <w:rFonts w:ascii="Garamond" w:hAnsi="Garamond"/>
+          <w:sz w:val="24"/>
+        </w:rPr>
+      </w:pPr>
+      <w:r>
+        <w:rPr>
+          <w:rFonts w:ascii="Garamond" w:hAnsi="Garamond"/>
+          <w:sz w:val="24"/>
+        </w:rPr>
+        <w:t xml:space="preserve">TreBBA is an authoring app that lets educators create, edit, and run different scenarios on Treasure Box Braille (henceforth referred to as TBB) devices. There are multiple functionalities that help the user create scenarios and edit them. TreBBA is designed to be able to be used by visually impaired individuals. </w:t>
+      </w:r>
+      <w:r>
+        <w:rPr>
+          <w:rFonts w:ascii="Garamond" w:hAnsi="Garamond"/>
+          <w:sz w:val="24"/>
+        </w:rPr>
+        <w:br/>
+        <w:t xml:space="preserve">The software interacts with the user via a standard interface which support the various functions of TreBBA through buttons and a text area. </w:t>
+      </w:r>
+    </w:p>
+    <w:p>
+      <w:pPr>
+        <w:rPr>
+          <w:rFonts w:ascii="Garamond" w:hAnsi="Garamond"/>
+          <w:sz w:val="24"/>
+        </w:rPr>
+      </w:pPr>
+      <w:r>
+        <w:rPr>
+          <w:rFonts w:ascii="Garamond" w:hAnsi="Garamond"/>
+          <w:sz w:val="24"/>
+        </w:rPr>
+        <w:t xml:space="preserve">2.2 Product Functions </w:t>
+      </w:r>
+    </w:p>
+    <w:p>
+      <w:pPr>
+        <w:rPr>
+          <w:rFonts w:ascii="Garamond" w:hAnsi="Garamond"/>
+          <w:sz w:val="24"/>
+        </w:rPr>
+      </w:pPr>
+      <w:r>
+        <w:rPr>
+          <w:rFonts w:ascii="Garamond" w:hAnsi="Garamond"/>
+          <w:sz w:val="24"/>
+        </w:rPr>
+        <w:t xml:space="preserve">Following are some of the things that the user can do with TreBBA: </w:t>
+      </w:r>
+    </w:p>
+    <w:p>
+      <w:pPr>
+        <w:pStyle w:val="ListParagraph"/>
+        <w:numPr>
+          <w:ilvl w:val="0"/>
+          <w:numId w:val="2"/>
+        </w:numPr>
+        <w:rPr>
+          <w:rFonts w:ascii="Garamond" w:hAnsi="Garamond"/>
+          <w:sz w:val="24"/>
+        </w:rPr>
+      </w:pPr>
+      <w:r>
+        <w:rPr>
+          <w:rFonts w:ascii="Garamond" w:hAnsi="Garamond"/>
+          <w:sz w:val="24"/>
+        </w:rPr>
+        <w:t xml:space="preserve">Create Scenario: Enables the user to create a new scenario </w:t>
+      </w:r>
+    </w:p>
+    <w:p>
+      <w:pPr>
+        <w:pStyle w:val="ListParagraph"/>
+        <w:numPr>
+          <w:ilvl w:val="0"/>
+          <w:numId w:val="2"/>
+        </w:numPr>
+        <w:rPr>
+          <w:rFonts w:ascii="Garamond" w:hAnsi="Garamond"/>
+          <w:sz w:val="24"/>
+        </w:rPr>
+      </w:pPr>
+      <w:r>
+        <w:rPr>
+          <w:rFonts w:ascii="Garamond" w:hAnsi="Garamond"/>
+          <w:sz w:val="24"/>
+        </w:rPr>
+        <w:t>Edit Existing Scenario: Enables the user to edit an existing scenario</w:t>
+      </w:r>
+    </w:p>
+    <w:p>
+      <w:pPr>
+        <w:pStyle w:val="ListParagraph"/>
+        <w:numPr>
+          <w:ilvl w:val="0"/>
+          <w:numId w:val="2"/>
+        </w:numPr>
+        <w:rPr>
+          <w:rFonts w:ascii="Garamond" w:hAnsi="Garamond"/>
+          <w:sz w:val="24"/>
+        </w:rPr>
+      </w:pPr>
+      <w:r>
+        <w:rPr>
+          <w:rFonts w:ascii="Garamond" w:hAnsi="Garamond"/>
+          <w:sz w:val="24"/>
+        </w:rPr>
+        <w:t>Cells and Buttons: Upon choosing to create a new scenario, the user is automatically prompted to enter the number of cells and buttons that they need to be ale to work with</w:t>
+      </w:r>
+    </w:p>
+    <w:p>
+      <w:pPr>
+        <w:pStyle w:val="ListParagraph"/>
+        <w:numPr>
+          <w:ilvl w:val="0"/>
+          <w:numId w:val="2"/>
+        </w:numPr>
+        <w:rPr>
+          <w:rFonts w:ascii="Garamond" w:hAnsi="Garamond"/>
+          <w:sz w:val="24"/>
+        </w:rPr>
+      </w:pPr>
+      <w:r>
+        <w:rPr>
+          <w:rFonts w:ascii="Garamond" w:hAnsi="Garamond"/>
+          <w:sz w:val="24"/>
+        </w:rPr>
+        <w:t>Display: Displays a character on the braille cell by parsing the input by the user</w:t>
+      </w:r>
+    </w:p>
+    <w:p>
+      <w:pPr>
+        <w:pStyle w:val="ListParagraph"/>
+        <w:numPr>
+          <w:ilvl w:val="0"/>
+          <w:numId w:val="2"/>
+        </w:numPr>
+        <w:rPr>
+          <w:rFonts w:ascii="Garamond" w:hAnsi="Garamond"/>
+          <w:sz w:val="24"/>
+        </w:rPr>
+      </w:pPr>
+      <w:r>
+        <w:rPr>
+          <w:rFonts w:ascii="Garamond" w:hAnsi="Garamond"/>
+          <w:sz w:val="24"/>
+        </w:rPr>
+        <w:t>Add text: Adds text to the file, and speaks it out when the scenario is run</w:t>
+      </w:r>
+    </w:p>
+    <w:p>
+      <w:pPr>
+        <w:pStyle w:val="ListParagraph"/>
+        <w:numPr>
+          <w:ilvl w:val="0"/>
+          <w:numId w:val="2"/>
+        </w:numPr>
+        <w:rPr>
+          <w:rFonts w:ascii="Garamond" w:hAnsi="Garamond"/>
+          <w:sz w:val="24"/>
+          <w:lang w:val="en-CA"/>
+        </w:rPr>
+      </w:pPr>
+      <w:r>
+        <w:rPr>
+          <w:rFonts w:ascii="Garamond" w:hAnsi="Garamond"/>
+          <w:sz w:val="24"/>
+          <w:lang w:val="en-CA"/>
+        </w:rPr>
+        <w:t>Ask Question: Prompts a question t</w:t>
+      </w:r>
+      <w:r>
+        <w:rPr>
+          <w:rFonts w:ascii="Garamond" w:hAnsi="Garamond"/>
+          <w:sz w:val="24"/>
+          <w:lang w:val="en-CA"/>
+        </w:rPr>
+        <w:t>o the learner. TreBBA user has to specify the question and the buttons that they would like to activate as answer keys</w:t>
+      </w:r>
+    </w:p>
+    <w:p>
+      <w:pPr>
+        <w:pStyle w:val="ListParagraph"/>
+        <w:numPr>
+          <w:ilvl w:val="0"/>
+          <w:numId w:val="2"/>
+        </w:numPr>
+        <w:rPr>
+          <w:rFonts w:ascii="Garamond" w:hAnsi="Garamond"/>
+          <w:sz w:val="24"/>
+          <w:lang w:val="en-CA"/>
+        </w:rPr>
+      </w:pPr>
+      <w:r>
+        <w:rPr>
+          <w:rFonts w:ascii="Garamond" w:hAnsi="Garamond"/>
+          <w:sz w:val="24"/>
+          <w:lang w:val="en-CA"/>
+        </w:rPr>
+        <w:t>Specify Correct Answer Key: Specifies the button the learner needs to press for the correct answer</w:t>
+      </w:r>
+    </w:p>
+    <w:p>
+      <w:pPr>
+        <w:pStyle w:val="ListParagraph"/>
+        <w:numPr>
+          <w:ilvl w:val="0"/>
+          <w:numId w:val="2"/>
+        </w:numPr>
+        <w:rPr>
+          <w:rFonts w:ascii="Garamond" w:hAnsi="Garamond"/>
+          <w:sz w:val="24"/>
+          <w:lang w:val="en-CA"/>
+        </w:rPr>
+      </w:pPr>
+      <w:r>
+        <w:rPr>
+          <w:rFonts w:ascii="Garamond" w:hAnsi="Garamond"/>
+          <w:sz w:val="24"/>
+          <w:lang w:val="en-CA"/>
+        </w:rPr>
+        <w:t xml:space="preserve">Begin Correct Answer Explanation: Allows the user to start an explanation if the learner has pressed the right key. </w:t>
+      </w:r>
+    </w:p>
+    <w:p>
+      <w:pPr>
+        <w:pStyle w:val="ListParagraph"/>
+        <w:numPr>
+          <w:ilvl w:val="0"/>
+          <w:numId w:val="2"/>
+        </w:numPr>
+        <w:rPr>
+          <w:rFonts w:ascii="Garamond" w:hAnsi="Garamond"/>
+          <w:sz w:val="24"/>
+          <w:lang w:val="en-CA"/>
+        </w:rPr>
+      </w:pPr>
+      <w:r>
+        <w:rPr>
+          <w:rFonts w:ascii="Garamond" w:hAnsi="Garamond"/>
+          <w:sz w:val="24"/>
+          <w:lang w:val="en-CA"/>
+        </w:rPr>
+        <w:t>End Correct Answer Explanation: Ends the explanation for the correct answer</w:t>
+      </w:r>
+    </w:p>
+    <w:p>
+      <w:pPr>
+        <w:pStyle w:val="ListParagraph"/>
+        <w:numPr>
+          <w:ilvl w:val="0"/>
+          <w:numId w:val="2"/>
+        </w:numPr>
+        <w:rPr>
+          <w:rFonts w:ascii="Garamond" w:hAnsi="Garamond"/>
+          <w:sz w:val="24"/>
+          <w:lang w:val="en-CA"/>
+        </w:rPr>
+      </w:pPr>
+      <w:r>
+        <w:rPr>
+          <w:rFonts w:ascii="Garamond" w:hAnsi="Garamond"/>
+          <w:sz w:val="24"/>
+          <w:lang w:val="en-CA"/>
+        </w:rPr>
+        <w:t>Specify Wrong Answer key: Like “Specify Correct Answer Key”, except for the wrong answer</w:t>
+      </w:r>
+    </w:p>
+    <w:p>
+      <w:pPr>
+        <w:pStyle w:val="ListParagraph"/>
+        <w:numPr>
+          <w:ilvl w:val="0"/>
+          <w:numId w:val="2"/>
+        </w:numPr>
+        <w:rPr>
+          <w:rFonts w:ascii="Garamond" w:hAnsi="Garamond"/>
+          <w:sz w:val="24"/>
+          <w:lang w:val="en-CA"/>
+        </w:rPr>
+      </w:pPr>
+      <w:r>
+        <w:rPr>
+          <w:rFonts w:ascii="Garamond" w:hAnsi="Garamond"/>
+          <w:sz w:val="24"/>
+          <w:lang w:val="en-CA"/>
+        </w:rPr>
+        <w:t>Begin Wrong Answer Explanation: Allows the user to start the explanation if the learner has pressed a wrong key</w:t>
+      </w:r>
+    </w:p>
+    <w:p>
+      <w:pPr>
+        <w:pStyle w:val="ListParagraph"/>
+        <w:numPr>
+          <w:ilvl w:val="0"/>
+          <w:numId w:val="2"/>
+        </w:numPr>
+        <w:rPr>
+          <w:rFonts w:ascii="Garamond" w:hAnsi="Garamond"/>
+          <w:sz w:val="24"/>
+          <w:lang w:val="en-CA"/>
+        </w:rPr>
+      </w:pPr>
+      <w:r>
+        <w:rPr>
+          <w:rFonts w:ascii="Garamond" w:hAnsi="Garamond"/>
+          <w:sz w:val="24"/>
+          <w:lang w:val="en-CA"/>
+        </w:rPr>
+        <w:t>End Wrong Answer Explanation: Allows the user to end the explanation for the wrong answer</w:t>
+      </w:r>
+    </w:p>
+    <w:p>
+      <w:pPr>
+        <w:pStyle w:val="ListParagraph"/>
+        <w:numPr>
+          <w:ilvl w:val="0"/>
+          <w:numId w:val="2"/>
+        </w:numPr>
+        <w:rPr>
+          <w:rFonts w:ascii="Garamond" w:hAnsi="Garamond"/>
+          <w:sz w:val="24"/>
+          <w:lang w:val="en-CA"/>
+        </w:rPr>
+      </w:pPr>
+      <w:r>
+        <w:rPr>
+          <w:rFonts w:ascii="Garamond" w:hAnsi="Garamond"/>
+          <w:sz w:val="24"/>
+          <w:lang w:val="en-CA"/>
+        </w:rPr>
+        <w:t>Import Sound File: Allows the user to import a sound file and for it to be played as a part of the scenario</w:t>
+      </w:r>
+    </w:p>
+    <w:p>
+      <w:pPr>
+        <w:pStyle w:val="ListParagraph"/>
+        <w:numPr>
+          <w:ilvl w:val="0"/>
+          <w:numId w:val="2"/>
+        </w:numPr>
+        <w:rPr>
+          <w:rFonts w:ascii="Garamond" w:hAnsi="Garamond"/>
+          <w:sz w:val="24"/>
+          <w:lang w:val="en-CA"/>
+        </w:rPr>
+      </w:pPr>
+      <w:r>
+        <w:rPr>
+          <w:rFonts w:ascii="Garamond" w:hAnsi="Garamond"/>
+          <w:sz w:val="24"/>
+          <w:lang w:val="en-CA"/>
+        </w:rPr>
+        <w:t>Delete Field: Deletes the selected field from the chosen file</w:t>
+      </w:r>
+    </w:p>
+    <w:p>
+      <w:pPr>
+        <w:pStyle w:val="ListParagraph"/>
+        <w:numPr>
+          <w:ilvl w:val="0"/>
+          <w:numId w:val="2"/>
+        </w:numPr>
+        <w:rPr>
+          <w:rFonts w:ascii="Garamond" w:hAnsi="Garamond"/>
+          <w:sz w:val="24"/>
+          <w:lang w:val="en-CA"/>
+        </w:rPr>
+      </w:pPr>
+      <w:r>
+        <w:rPr>
+          <w:rFonts w:ascii="Garamond" w:hAnsi="Garamond"/>
+          <w:sz w:val="24"/>
+          <w:lang w:val="en-CA"/>
+        </w:rPr>
+        <w:t>Save Scenario: Enables the us</w:t>
+      </w:r>
+      <w:r>
+        <w:rPr>
+          <w:rFonts w:ascii="Garamond" w:hAnsi="Garamond"/>
+          <w:sz w:val="24"/>
+          <w:lang w:val="en-CA"/>
+        </w:rPr>
+        <w:t xml:space="preserve">er to save a scenario </w:t>
+      </w:r>
+    </w:p>
+    <w:p>
+      <w:pPr>
+        <w:pStyle w:val="ListParagraph"/>
+        <w:numPr>
+          <w:ilvl w:val="0"/>
+          <w:numId w:val="2"/>
+        </w:numPr>
+        <w:rPr>
+          <w:rFonts w:ascii="Garamond" w:hAnsi="Garamond"/>
+          <w:sz w:val="24"/>
+          <w:lang w:val="en-CA"/>
+        </w:rPr>
+      </w:pPr>
+      <w:r>
+        <w:rPr>
+          <w:rFonts w:ascii="Garamond" w:hAnsi="Garamond"/>
+          <w:sz w:val="24"/>
+          <w:lang w:val="en-CA"/>
+        </w:rPr>
+        <w:t>Play Current File: Launches a TBB emulator and enables the user to play the selected file</w:t>
+      </w:r>
+    </w:p>
+    <w:p>
+      <w:pPr>
+        <w:rPr>
+          <w:rFonts w:ascii="Garamond" w:hAnsi="Garamond"/>
+          <w:sz w:val="24"/>
+          <w:lang w:val="en-CA"/>
+        </w:rPr>
+      </w:pPr>
+    </w:p>
+    <w:p>
+      <w:pPr>
+        <w:rPr>
+          <w:rFonts w:ascii="Garamond" w:hAnsi="Garamond"/>
+          <w:sz w:val="24"/>
+          <w:lang w:val="en-CA"/>
+        </w:rPr>
+      </w:pPr>
+    </w:p>
+    <w:p>
+      <w:pPr>
+        <w:rPr>
+          <w:rFonts w:ascii="Garamond" w:hAnsi="Garamond"/>
+          <w:sz w:val="24"/>
+          <w:lang w:val="en-CA"/>
+        </w:rPr>
+      </w:pPr>
+    </w:p>
+    <w:p>
+      <w:pPr>
+        <w:rPr>
+          <w:rFonts w:ascii="Garamond" w:hAnsi="Garamond"/>
+          <w:sz w:val="24"/>
+          <w:lang w:val="en-CA"/>
+        </w:rPr>
+      </w:pPr>
+      <w:r>
+        <w:rPr>
+          <w:rFonts w:ascii="Garamond" w:hAnsi="Garamond"/>
+          <w:sz w:val="24"/>
+          <w:lang w:val="en-CA"/>
+        </w:rPr>
+        <w:t xml:space="preserve">2.3 User Characteristics </w:t>
+      </w:r>
+    </w:p>
+    <w:p>
+      <w:pPr>
+        <w:rPr>
+          <w:rFonts w:ascii="Garamond" w:hAnsi="Garamond"/>
+          <w:sz w:val="24"/>
+          <w:lang w:val="en-CA"/>
+        </w:rPr>
+      </w:pPr>
+      <w:r>
+        <w:rPr>
+          <w:rFonts w:ascii="Garamond" w:hAnsi="Garamond"/>
+          <w:sz w:val="24"/>
+          <w:lang w:val="en-CA"/>
+        </w:rPr>
+        <w:lastRenderedPageBreak/>
+        <w:t xml:space="preserve">TreBBA has been built with a Braille Educator in mind. In addition to that, it also has been built to work in conjugation with the NVDA Screen Reader to aid visually impaired educators. </w:t>
+      </w:r>
+      <w:r>
+        <w:rPr>
+          <w:rFonts w:ascii="Garamond" w:hAnsi="Garamond"/>
+          <w:sz w:val="24"/>
+          <w:lang w:val="en-CA"/>
+        </w:rPr>
+        <w:br/>
+        <w:t>As developers of TreBBA, we have assumed that the software would be used to create scenarios to enable the learning process of students of Braille through an interactive medium of TBB.</w:t>
+      </w:r>
+    </w:p>
+    <w:p>
+      <w:pPr>
+        <w:rPr>
+          <w:rFonts w:ascii="Garamond" w:hAnsi="Garamond"/>
+          <w:sz w:val="24"/>
+          <w:lang w:val="en-CA"/>
+        </w:rPr>
+      </w:pPr>
+      <w:r>
+        <w:rPr>
+          <w:rFonts w:ascii="Garamond" w:hAnsi="Garamond"/>
+          <w:sz w:val="24"/>
+          <w:lang w:val="en-CA"/>
+        </w:rPr>
+        <w:t xml:space="preserve">TreBBA supports functionality of asking questions, raising pins, displaying characters on the cell, and playing sound files. </w:t>
+      </w:r>
+    </w:p>
+    <w:p>
+      <w:pPr>
+        <w:rPr>
+          <w:rFonts w:ascii="Garamond" w:hAnsi="Garamond"/>
+          <w:sz w:val="24"/>
+          <w:lang w:val="en-CA"/>
+        </w:rPr>
+      </w:pPr>
+      <w:r>
+        <w:rPr>
+          <w:rFonts w:ascii="Garamond" w:hAnsi="Garamond"/>
+          <w:sz w:val="24"/>
+          <w:lang w:val="en-CA"/>
+        </w:rPr>
+        <w:t xml:space="preserve">As the user can be visually impaired, TreBBA supports keyboard and mouse navigation functionality. </w:t>
+      </w:r>
+    </w:p>
+    <w:p>
+      <w:pPr>
+        <w:rPr>
+          <w:rFonts w:ascii="Garamond" w:hAnsi="Garamond"/>
+          <w:sz w:val="24"/>
+          <w:lang w:val="en-CA"/>
+        </w:rPr>
+      </w:pPr>
+    </w:p>
+    <w:p>
+      <w:pPr>
+        <w:rPr>
+          <w:rFonts w:ascii="Garamond" w:hAnsi="Garamond"/>
+          <w:sz w:val="24"/>
+          <w:lang w:val="en-CA"/>
+        </w:rPr>
+      </w:pPr>
+      <w:r>
+        <w:rPr>
+          <w:rFonts w:ascii="Garamond" w:hAnsi="Garamond"/>
+          <w:sz w:val="24"/>
+          <w:lang w:val="en-CA"/>
+        </w:rPr>
+        <w:t>2.4 Constraints</w:t>
+      </w:r>
+    </w:p>
+    <w:p>
+      <w:pPr>
+        <w:rPr>
+          <w:rFonts w:ascii="Garamond" w:hAnsi="Garamond"/>
+          <w:sz w:val="24"/>
+          <w:lang w:val="en-CA"/>
+        </w:rPr>
+      </w:pPr>
+      <w:r>
+        <w:rPr>
+          <w:rFonts w:ascii="Garamond" w:hAnsi="Garamond"/>
+          <w:sz w:val="24"/>
+          <w:lang w:val="en-CA"/>
+        </w:rPr>
+        <w:t xml:space="preserve">As TreBBA has been built with a visually impaired user in mind, it is not graphics intensive and focuses the majority of its resources on the core functionality of creating scenarios. </w:t>
+      </w:r>
+      <w:r>
+        <w:rPr>
+          <w:rFonts w:ascii="Garamond" w:hAnsi="Garamond"/>
+          <w:sz w:val="24"/>
+          <w:lang w:val="en-CA"/>
+        </w:rPr>
+        <w:br/>
+        <w:t xml:space="preserve">It also assumes a basic understanding of Braille and experience with TBB devices for character input. </w:t>
+      </w:r>
+    </w:p>
+    <w:p>
+      <w:pPr>
+        <w:rPr>
+          <w:rFonts w:ascii="Garamond" w:hAnsi="Garamond"/>
+          <w:sz w:val="24"/>
+          <w:lang w:val="en-CA"/>
+        </w:rPr>
+      </w:pPr>
+      <w:r>
+        <w:rPr>
+          <w:rFonts w:ascii="Garamond" w:hAnsi="Garamond"/>
+          <w:sz w:val="24"/>
+          <w:lang w:val="en-CA"/>
+        </w:rPr>
+        <w:t xml:space="preserve">2.5 Apportioning of Requirements: </w:t>
+      </w:r>
+    </w:p>
+    <w:p>
+      <w:pPr>
+        <w:rPr>
+          <w:rFonts w:ascii="Garamond" w:hAnsi="Garamond"/>
+          <w:sz w:val="24"/>
+          <w:lang w:val="en-CA"/>
+        </w:rPr>
+      </w:pPr>
+      <w:r>
+        <w:rPr>
+          <w:rFonts w:ascii="Garamond" w:hAnsi="Garamond"/>
+          <w:sz w:val="24"/>
+          <w:lang w:val="en-CA"/>
+        </w:rPr>
+        <w:t xml:space="preserve">There are some features that are still being worked on and would be a part of a later release. These include a better question-answer interface and to make the software more user friendly for people who have previously not worked with TBB. </w:t>
+      </w:r>
+    </w:p>
+    <w:p>
+      <w:pPr>
+        <w:rPr>
+          <w:rFonts w:ascii="Garamond" w:hAnsi="Garamond"/>
+          <w:sz w:val="24"/>
+          <w:lang w:val="en-CA"/>
+        </w:rPr>
+      </w:pPr>
+    </w:p>
+    <w:p>
+      <w:pPr>
+        <w:rPr>
+          <w:rFonts w:ascii="Garamond" w:hAnsi="Garamond"/>
+          <w:sz w:val="24"/>
+          <w:lang w:val="en-CA"/>
+        </w:rPr>
+      </w:pPr>
+    </w:p>
+    <w:p>
+      <w:pPr>
+        <w:rPr>
+          <w:rFonts w:ascii="Garamond" w:hAnsi="Garamond"/>
+          <w:sz w:val="24"/>
+          <w:lang w:val="en-CA"/>
+        </w:rPr>
+      </w:pPr>
+    </w:p>
+    <w:p>
+      <w:pPr>
+        <w:rPr>
+          <w:rFonts w:ascii="Garamond" w:hAnsi="Garamond"/>
+          <w:sz w:val="24"/>
+          <w:lang w:val="en-CA"/>
+        </w:rPr>
+      </w:pPr>
+    </w:p>
+    <w:p>
+      <w:pPr>
+        <w:rPr>
+          <w:rFonts w:ascii="Garamond" w:hAnsi="Garamond"/>
+          <w:sz w:val="24"/>
+          <w:lang w:val="en-CA"/>
+        </w:rPr>
+      </w:pPr>
+    </w:p>
+    <w:p>
+      <w:pPr>
+        <w:rPr>
+          <w:rFonts w:ascii="Garamond" w:hAnsi="Garamond"/>
+          <w:sz w:val="24"/>
+          <w:lang w:val="en-CA"/>
+        </w:rPr>
+      </w:pPr>
+    </w:p>
+    <w:p>
+      <w:pPr>
+        <w:rPr>
+          <w:rFonts w:ascii="Garamond" w:hAnsi="Garamond"/>
+          <w:sz w:val="24"/>
+          <w:lang w:val="en-CA"/>
+        </w:rPr>
+      </w:pPr>
+    </w:p>
+    <w:p>
+      <w:pPr>
+        <w:rPr>
+          <w:rFonts w:ascii="Garamond" w:hAnsi="Garamond"/>
+          <w:sz w:val="24"/>
+          <w:lang w:val="en-CA"/>
+        </w:rPr>
+      </w:pPr>
+    </w:p>
+    <w:p>
+      <w:pPr>
+        <w:rPr>
+          <w:rFonts w:ascii="Garamond" w:hAnsi="Garamond"/>
+          <w:sz w:val="24"/>
+          <w:lang w:val="en-CA"/>
+        </w:rPr>
+      </w:pPr>
+    </w:p>
+    <w:p>
+      <w:pPr>
+        <w:rPr>
+          <w:rFonts w:ascii="Garamond" w:hAnsi="Garamond"/>
+          <w:sz w:val="24"/>
+          <w:lang w:val="en-CA"/>
+        </w:rPr>
+      </w:pPr>
+    </w:p>
+    <w:p>
+      <w:pPr>
+        <w:rPr>
+          <w:rFonts w:ascii="Garamond" w:hAnsi="Garamond"/>
+          <w:sz w:val="24"/>
+          <w:lang w:val="en-CA"/>
+        </w:rPr>
+      </w:pPr>
+    </w:p>
+    <w:p>
+      <w:pPr>
+        <w:rPr>
+          <w:rFonts w:ascii="Garamond" w:hAnsi="Garamond"/>
+          <w:sz w:val="24"/>
+          <w:lang w:val="en-CA"/>
+        </w:rPr>
+      </w:pPr>
+    </w:p>
+    <w:p>
+      <w:pPr>
+        <w:rPr>
+          <w:rFonts w:ascii="Garamond" w:hAnsi="Garamond"/>
+          <w:sz w:val="24"/>
+          <w:lang w:val="en-CA"/>
+        </w:rPr>
+      </w:pPr>
+    </w:p>
+    <w:p>
+      <w:pPr>
+        <w:rPr>
+          <w:rFonts w:ascii="Garamond" w:hAnsi="Garamond"/>
+          <w:sz w:val="24"/>
+          <w:lang w:val="en-CA"/>
+        </w:rPr>
+      </w:pPr>
+      <w:r>
+        <w:rPr>
+          <w:rFonts w:ascii="Garamond" w:hAnsi="Garamond"/>
+          <w:sz w:val="24"/>
+          <w:lang w:val="en-CA"/>
+        </w:rPr>
+        <w:t>3. Specific Requirements</w:t>
+      </w:r>
+    </w:p>
+    <w:p>
+      <w:pPr>
+        <w:rPr>
+          <w:rFonts w:ascii="Garamond" w:hAnsi="Garamond"/>
+          <w:sz w:val="24"/>
+          <w:lang w:val="en-CA"/>
+        </w:rPr>
+      </w:pPr>
+      <w:r>
+        <w:rPr>
+          <w:rFonts w:ascii="Garamond" w:hAnsi="Garamond"/>
+          <w:sz w:val="24"/>
+          <w:lang w:val="en-CA"/>
+        </w:rPr>
+        <w:lastRenderedPageBreak/>
+        <w:t xml:space="preserve">3.1 Interface Requirements: </w:t>
+      </w:r>
+    </w:p>
+    <w:p>
+      <w:pPr>
+        <w:rPr>
+          <w:rFonts w:ascii="Garamond" w:hAnsi="Garamond"/>
+          <w:sz w:val="24"/>
+          <w:lang w:val="en-CA"/>
+        </w:rPr>
+      </w:pPr>
+      <w:r>
+        <w:rPr>
+          <w:rFonts w:ascii="Garamond" w:hAnsi="Garamond"/>
+          <w:sz w:val="24"/>
+          <w:lang w:val="en-CA"/>
+        </w:rPr>
+        <w:t xml:space="preserve">The interface is one of the critical components of TreBBA. A user should be able to create a new file and open an existing file to edit. The interface should encompass all of the functionality of TreBBA and enable the user to add, edit, and delete fields from the scenario file. </w:t>
+      </w:r>
+    </w:p>
+    <w:p>
+      <w:pPr>
+        <w:rPr>
+          <w:rFonts w:ascii="Garamond" w:hAnsi="Garamond"/>
+          <w:sz w:val="24"/>
+          <w:lang w:val="en-CA"/>
+        </w:rPr>
+      </w:pPr>
+      <w:r>
+        <w:rPr>
+          <w:rFonts w:ascii="Garamond" w:hAnsi="Garamond"/>
+          <w:sz w:val="24"/>
+          <w:lang w:val="en-CA"/>
+        </w:rPr>
+        <w:t xml:space="preserve">For all the features to work, the user is required to either select an existing file or create a new one. For example, if the user clicked on ‘Add field” without loading or creating a file, they would be prompted to do so first. </w:t>
+      </w:r>
+    </w:p>
+    <w:p>
+      <w:pPr>
+        <w:rPr>
+          <w:rFonts w:ascii="Garamond" w:hAnsi="Garamond"/>
+          <w:sz w:val="24"/>
+          <w:lang w:val="en-CA"/>
+        </w:rPr>
+      </w:pPr>
+      <w:r>
+        <w:rPr>
+          <w:rFonts w:ascii="Garamond" w:hAnsi="Garamond"/>
+          <w:sz w:val="24"/>
+          <w:lang w:val="en-CA"/>
+        </w:rPr>
+        <w:t xml:space="preserve">3.2 Hardware Requirements: </w:t>
+      </w:r>
+    </w:p>
+    <w:p>
+      <w:pPr>
+        <w:rPr>
+          <w:rFonts w:ascii="Garamond" w:hAnsi="Garamond"/>
+          <w:sz w:val="24"/>
+          <w:lang w:val="en-CA"/>
+        </w:rPr>
+      </w:pPr>
+      <w:r>
+        <w:rPr>
+          <w:rFonts w:ascii="Garamond" w:hAnsi="Garamond"/>
+          <w:sz w:val="24"/>
+          <w:lang w:val="en-CA"/>
+        </w:rPr>
+        <w:t xml:space="preserve">The user is required to run TreBBA on a desktop machine. </w:t>
+      </w:r>
+    </w:p>
+    <w:p>
+      <w:pPr>
+        <w:rPr>
+          <w:rFonts w:ascii="Garamond" w:hAnsi="Garamond"/>
+          <w:sz w:val="24"/>
+          <w:lang w:val="en-CA"/>
+        </w:rPr>
+      </w:pPr>
+      <w:r>
+        <w:rPr>
+          <w:rFonts w:ascii="Garamond" w:hAnsi="Garamond"/>
+          <w:sz w:val="24"/>
+          <w:lang w:val="en-CA"/>
+        </w:rPr>
+        <w:t>3.3 Functional Requirements</w:t>
+      </w:r>
+    </w:p>
+    <w:p>
+      <w:pPr>
+        <w:rPr>
+          <w:rFonts w:ascii="Garamond" w:hAnsi="Garamond"/>
+          <w:sz w:val="24"/>
+          <w:lang w:val="en-CA"/>
+        </w:rPr>
+      </w:pPr>
+      <w:r>
+        <w:rPr>
+          <w:rFonts w:ascii="Garamond" w:hAnsi="Garamond"/>
+          <w:sz w:val="24"/>
+          <w:lang w:val="en-CA"/>
+        </w:rPr>
+        <w:t>3.3.1 The user should be able to create new scenarios and save them</w:t>
+      </w:r>
+      <w:r>
+        <w:rPr>
+          <w:rFonts w:ascii="Garamond" w:hAnsi="Garamond"/>
+          <w:sz w:val="24"/>
+          <w:lang w:val="en-CA"/>
+        </w:rPr>
+        <w:br/>
+        <w:t xml:space="preserve">The user should be able to create a new scenario file for the emulator, starting off by specifying the number of cells and buttons they want, followed by the suite of functionalities offered by TreBBA. This can include adding text, displaying certain pins, playing sound files and recored questions and their answers. </w:t>
+      </w:r>
+    </w:p>
+    <w:p>
+      <w:pPr>
+        <w:rPr>
+          <w:rFonts w:ascii="Garamond" w:hAnsi="Garamond"/>
+          <w:sz w:val="24"/>
+          <w:lang w:val="en-CA"/>
+        </w:rPr>
+      </w:pPr>
+      <w:r>
+        <w:rPr>
+          <w:rFonts w:ascii="Garamond" w:hAnsi="Garamond"/>
+          <w:sz w:val="24"/>
+          <w:lang w:val="en-CA"/>
+        </w:rPr>
+        <w:br/>
+        <w:t>3.3.2 The user should be able to edit an existing scenario</w:t>
+      </w:r>
+      <w:r>
+        <w:rPr>
+          <w:rFonts w:ascii="Garamond" w:hAnsi="Garamond"/>
+          <w:sz w:val="24"/>
+          <w:lang w:val="en-CA"/>
+        </w:rPr>
+        <w:br/>
+        <w:t xml:space="preserve">The user should be able to load an existing scenario into TreBBA and add or delete some features depending upon  need. </w:t>
+      </w:r>
+    </w:p>
+    <w:p>
+      <w:pPr>
+        <w:rPr>
+          <w:rFonts w:ascii="Garamond" w:hAnsi="Garamond"/>
+          <w:sz w:val="24"/>
+          <w:lang w:val="en-CA"/>
+        </w:rPr>
+      </w:pPr>
+      <w:r>
+        <w:rPr>
+          <w:rFonts w:ascii="Garamond" w:hAnsi="Garamond"/>
+          <w:sz w:val="24"/>
+          <w:lang w:val="en-CA"/>
+        </w:rPr>
+        <w:br/>
+        <w:t>3.3.3 The user should be able to play sound files</w:t>
+      </w:r>
+      <w:r>
+        <w:rPr>
+          <w:rFonts w:ascii="Garamond" w:hAnsi="Garamond"/>
+          <w:sz w:val="24"/>
+          <w:lang w:val="en-CA"/>
+        </w:rPr>
+        <w:br/>
+        <w:t xml:space="preserve">The user should be able to import a sound file into the scenario for the learners to be able to hear. </w:t>
+      </w:r>
+      <w:r>
+        <w:rPr>
+          <w:rFonts w:ascii="Garamond" w:hAnsi="Garamond"/>
+          <w:sz w:val="24"/>
+          <w:lang w:val="en-CA"/>
+        </w:rPr>
+        <w:br/>
+      </w:r>
+    </w:p>
+    <w:p>
+      <w:pPr>
+        <w:rPr>
+          <w:rFonts w:ascii="Garamond" w:hAnsi="Garamond"/>
+          <w:sz w:val="24"/>
+          <w:lang w:val="en-CA"/>
+        </w:rPr>
+      </w:pPr>
+      <w:r>
+        <w:rPr>
+          <w:rFonts w:ascii="Garamond" w:hAnsi="Garamond"/>
+          <w:sz w:val="24"/>
+          <w:lang w:val="en-CA"/>
+        </w:rPr>
+        <w:t xml:space="preserve">3.3.4 The user should be able to ask questions and record answers </w:t>
+      </w:r>
+      <w:r>
+        <w:rPr>
+          <w:rFonts w:ascii="Garamond" w:hAnsi="Garamond"/>
+          <w:sz w:val="24"/>
+          <w:lang w:val="en-CA"/>
+        </w:rPr>
+        <w:br/>
+        <w:t>The user should be able to ask questions, record answers, tell if the answers are right or wrong, and explain further concepts</w:t>
+      </w:r>
+      <w:r>
+        <w:rPr>
+          <w:rFonts w:ascii="Garamond" w:hAnsi="Garamond"/>
+          <w:sz w:val="24"/>
+          <w:lang w:val="en-CA"/>
+        </w:rPr>
+        <w:br/>
+      </w:r>
+    </w:p>
+    <w:p>
+      <w:pPr>
+        <w:rPr>
+          <w:rFonts w:ascii="Garamond" w:hAnsi="Garamond"/>
+          <w:sz w:val="24"/>
+          <w:lang w:val="en-CA"/>
+        </w:rPr>
+      </w:pPr>
+      <w:r>
+        <w:rPr>
+          <w:rFonts w:ascii="Garamond" w:hAnsi="Garamond"/>
+          <w:sz w:val="24"/>
+          <w:lang w:val="en-CA"/>
+        </w:rPr>
+        <w:t xml:space="preserve">3.3.5 The user should be able to read out simple text to the learners </w:t>
+      </w:r>
+      <w:r>
+        <w:rPr>
+          <w:rFonts w:ascii="Garamond" w:hAnsi="Garamond"/>
+          <w:sz w:val="24"/>
+          <w:lang w:val="en-CA"/>
+        </w:rPr>
+        <w:br/>
+        <w:t>The user should be able to input text into the file such that the TBB device can read it out and ensure an interactive experience for the learners</w:t>
+      </w:r>
+      <w:r>
+        <w:rPr>
+          <w:rFonts w:ascii="Garamond" w:hAnsi="Garamond"/>
+          <w:sz w:val="24"/>
+          <w:lang w:val="en-CA"/>
+        </w:rPr>
+        <w:br/>
+      </w:r>
+    </w:p>
+    <w:p>
+      <w:pPr>
+        <w:rPr>
+          <w:rFonts w:ascii="Garamond" w:hAnsi="Garamond"/>
+          <w:sz w:val="24"/>
+          <w:lang w:val="en-CA"/>
+        </w:rPr>
+      </w:pPr>
+      <w:r>
+        <w:rPr>
+          <w:rFonts w:ascii="Garamond" w:hAnsi="Garamond"/>
+          <w:sz w:val="24"/>
+          <w:lang w:val="en-CA"/>
+        </w:rPr>
+        <w:t xml:space="preserve">3.3.6 The software should be usable by visually impaired users </w:t>
+      </w:r>
+      <w:r>
+        <w:rPr>
+          <w:rFonts w:ascii="Garamond" w:hAnsi="Garamond"/>
+          <w:sz w:val="24"/>
+          <w:lang w:val="en-CA"/>
+        </w:rPr>
+        <w:br/>
+        <w:t xml:space="preserve">The user’s visual impairment status should not be a factor to decide if they can use TreBBA or not. </w:t>
+      </w:r>
+    </w:p>
+    <w:p>
+      <w:pPr>
+        <w:rPr>
+          <w:rFonts w:ascii="Garamond" w:hAnsi="Garamond"/>
+          <w:sz w:val="24"/>
+          <w:lang w:val="en-CA"/>
+        </w:rPr>
+      </w:pPr>
+    </w:p>
+    <w:p>
+      <w:pPr>
+        <w:rPr>
+          <w:rFonts w:ascii="Garamond" w:hAnsi="Garamond"/>
+          <w:sz w:val="24"/>
+          <w:lang w:val="en-CA"/>
+        </w:rPr>
+      </w:pPr>
+    </w:p>
+    <w:p>
+      <w:pPr>
+        <w:rPr>
+          <w:rFonts w:ascii="Garamond" w:hAnsi="Garamond"/>
+          <w:sz w:val="24"/>
+          <w:lang w:val="en-CA"/>
+        </w:rPr>
+      </w:pPr>
+      <w:r>
+        <w:rPr>
+          <w:rFonts w:ascii="Garamond" w:hAnsi="Garamond"/>
+          <w:sz w:val="24"/>
+          <w:lang w:val="en-CA"/>
+        </w:rPr>
+        <w:t>4. Acceptance Test Cases</w:t>
+      </w:r>
+    </w:p>
+    <w:tbl>
+      <w:tblPr>
+        <w:tblStyle w:val="TableGrid"/>
+        <w:tblW w:w="0" w:type="auto"/>
+        <w:tblLook w:val="04A0" w:firstRow="1" w:lastRow="0" w:firstColumn="1" w:lastColumn="0" w:noHBand="0" w:noVBand="1"/>
+      </w:tblPr>
+      <w:tblGrid>
+        <w:gridCol w:w="3116"/>
+        <w:gridCol w:w="3117"/>
+        <w:gridCol w:w="3117"/>
+      </w:tblGrid>
+      <w:tr>
+        <w:tc>
+          <w:tcPr>
+            <w:tcW w:w="3116" w:type="dxa"/>
+          </w:tcPr>
+          <w:p>
+            <w:pPr>
+              <w:rPr>
+                <w:rFonts w:ascii="Garamond" w:hAnsi="Garamond"/>
+                <w:sz w:val="24"/>
+                <w:lang w:val="en-CA"/>
+              </w:rPr>
+            </w:pPr>
+            <w:r>
+              <w:rPr>
+                <w:rFonts w:ascii="Garamond" w:hAnsi="Garamond"/>
+                <w:sz w:val="24"/>
+                <w:lang w:val="en-CA"/>
+              </w:rPr>
+              <w:lastRenderedPageBreak/>
+              <w:t>Feature</w:t>
+            </w:r>
+          </w:p>
+        </w:tc>
+        <w:tc>
+          <w:tcPr>
+            <w:tcW w:w="3117" w:type="dxa"/>
+          </w:tcPr>
+          <w:p>
+            <w:pPr>
+              <w:rPr>
+                <w:rFonts w:ascii="Garamond" w:hAnsi="Garamond"/>
+                <w:sz w:val="24"/>
+                <w:lang w:val="en-CA"/>
+              </w:rPr>
+            </w:pPr>
+            <w:r>
+              <w:rPr>
+                <w:rFonts w:ascii="Garamond" w:hAnsi="Garamond"/>
+                <w:sz w:val="24"/>
+                <w:lang w:val="en-CA"/>
+              </w:rPr>
+              <w:t xml:space="preserve">Expected </w:t>
+            </w:r>
+          </w:p>
+        </w:tc>
+        <w:tc>
+          <w:tcPr>
+            <w:tcW w:w="3117" w:type="dxa"/>
+          </w:tcPr>
+          <w:p>
+            <w:pPr>
+              <w:rPr>
+                <w:rFonts w:ascii="Garamond" w:hAnsi="Garamond"/>
+                <w:sz w:val="24"/>
+                <w:lang w:val="en-CA"/>
+              </w:rPr>
+            </w:pPr>
+            <w:r>
+              <w:rPr>
+                <w:rFonts w:ascii="Garamond" w:hAnsi="Garamond"/>
+                <w:sz w:val="24"/>
+                <w:lang w:val="en-CA"/>
+              </w:rPr>
+              <w:t>Output</w:t>
+            </w:r>
+          </w:p>
+        </w:tc>
+      </w:tr>
+      <w:tr>
+        <w:tc>
+          <w:tcPr>
+            <w:tcW w:w="3116" w:type="dxa"/>
+          </w:tcPr>
+          <w:p>
+            <w:pPr>
+              <w:rPr>
+                <w:rFonts w:ascii="Garamond" w:hAnsi="Garamond"/>
+                <w:sz w:val="24"/>
+                <w:lang w:val="en-CA"/>
+              </w:rPr>
+            </w:pPr>
+            <w:r>
+              <w:rPr>
+                <w:rFonts w:ascii="Garamond" w:hAnsi="Garamond"/>
+                <w:sz w:val="24"/>
+                <w:lang w:val="en-CA"/>
+              </w:rPr>
+              <w:t>Create new scenario file with 1 cell and 4 buttons. File should be named “test.txt”</w:t>
+            </w:r>
+          </w:p>
+        </w:tc>
+        <w:tc>
+          <w:tcPr>
+            <w:tcW w:w="3117" w:type="dxa"/>
+          </w:tcPr>
+          <w:p>
+            <w:pPr>
+              <w:rPr>
+                <w:rFonts w:ascii="Garamond" w:hAnsi="Garamond"/>
+                <w:sz w:val="24"/>
+                <w:lang w:val="en-CA"/>
+              </w:rPr>
+            </w:pPr>
+            <w:r>
+              <w:rPr>
+                <w:rFonts w:ascii="Garamond" w:hAnsi="Garamond"/>
+                <w:sz w:val="24"/>
+                <w:lang w:val="en-CA"/>
+              </w:rPr>
+              <w:t>A new scenario file name “test.txt” with 1 cell and 4 buttons</w:t>
+            </w:r>
+          </w:p>
+        </w:tc>
+        <w:tc>
+          <w:tcPr>
+            <w:tcW w:w="3117" w:type="dxa"/>
+          </w:tcPr>
+          <w:p>
+            <w:pPr>
+              <w:rPr>
+                <w:rFonts w:ascii="Garamond" w:hAnsi="Garamond"/>
+                <w:sz w:val="24"/>
+                <w:lang w:val="en-CA"/>
+              </w:rPr>
+            </w:pPr>
+            <w:r>
+              <w:rPr>
+                <w:rFonts w:ascii="Garamond" w:hAnsi="Garamond"/>
+                <w:sz w:val="24"/>
+                <w:lang w:val="en-CA"/>
+              </w:rPr>
+              <w:t>Scenario file created with 1 cell and 4 buttons created. The file is named “test.txt”</w:t>
+            </w:r>
+          </w:p>
+        </w:tc>
+      </w:tr>
+      <w:tr>
+        <w:tc>
+          <w:tcPr>
+            <w:tcW w:w="3116" w:type="dxa"/>
+          </w:tcPr>
+          <w:p>
+            <w:pPr>
+              <w:rPr>
+                <w:rFonts w:ascii="Garamond" w:hAnsi="Garamond"/>
+                <w:sz w:val="24"/>
+                <w:lang w:val="en-CA"/>
+              </w:rPr>
+            </w:pPr>
+            <w:r>
+              <w:rPr>
+                <w:rFonts w:ascii="Garamond" w:hAnsi="Garamond"/>
+                <w:sz w:val="24"/>
+                <w:lang w:val="en-CA"/>
+              </w:rPr>
+              <w:t>Edit Existing File</w:t>
+            </w:r>
+          </w:p>
+        </w:tc>
+        <w:tc>
+          <w:tcPr>
+            <w:tcW w:w="3117" w:type="dxa"/>
+          </w:tcPr>
+          <w:p>
+            <w:pPr>
+              <w:rPr>
+                <w:rFonts w:ascii="Garamond" w:hAnsi="Garamond"/>
+                <w:sz w:val="24"/>
+                <w:lang w:val="en-CA"/>
+              </w:rPr>
+            </w:pPr>
+            <w:r>
+              <w:rPr>
+                <w:rFonts w:ascii="Garamond" w:hAnsi="Garamond"/>
+                <w:sz w:val="24"/>
+                <w:lang w:val="en-CA"/>
+              </w:rPr>
+              <w:t>File gets loaded into the interface in a readable format</w:t>
+            </w:r>
+          </w:p>
+        </w:tc>
+        <w:tc>
+          <w:tcPr>
+            <w:tcW w:w="3117" w:type="dxa"/>
+          </w:tcPr>
+          <w:p>
+            <w:pPr>
+              <w:rPr>
+                <w:rFonts w:ascii="Garamond" w:hAnsi="Garamond"/>
+                <w:sz w:val="24"/>
+                <w:lang w:val="en-CA"/>
+              </w:rPr>
+            </w:pPr>
+            <w:r>
+              <w:rPr>
+                <w:rFonts w:ascii="Garamond" w:hAnsi="Garamond"/>
+                <w:sz w:val="24"/>
+                <w:lang w:val="en-CA"/>
+              </w:rPr>
+              <w:t>File gets loaded into the interface in a readable format</w:t>
+            </w:r>
+          </w:p>
+        </w:tc>
+      </w:tr>
+      <w:tr>
+        <w:tc>
+          <w:tcPr>
+            <w:tcW w:w="3116" w:type="dxa"/>
+          </w:tcPr>
+          <w:p>
+            <w:pPr>
+              <w:rPr>
+                <w:rFonts w:ascii="Garamond" w:hAnsi="Garamond"/>
+                <w:sz w:val="24"/>
+                <w:lang w:val="en-CA"/>
+              </w:rPr>
+            </w:pPr>
+            <w:r>
+              <w:rPr>
+                <w:rFonts w:ascii="Garamond" w:hAnsi="Garamond"/>
+                <w:sz w:val="24"/>
+                <w:lang w:val="en-CA"/>
+              </w:rPr>
+              <w:t>Display 11100000 on Cell Number 0</w:t>
+            </w:r>
+          </w:p>
+        </w:tc>
+        <w:tc>
+          <w:tcPr>
+            <w:tcW w:w="3117" w:type="dxa"/>
+          </w:tcPr>
+          <w:p>
+            <w:pPr>
+              <w:rPr>
+                <w:rFonts w:ascii="Garamond" w:hAnsi="Garamond"/>
+                <w:sz w:val="24"/>
+                <w:lang w:val="en-CA"/>
+              </w:rPr>
+            </w:pPr>
+            <w:r>
+              <w:rPr>
+                <w:rFonts w:ascii="Garamond" w:hAnsi="Garamond"/>
+                <w:sz w:val="24"/>
+                <w:lang w:val="en-CA"/>
+              </w:rPr>
+              <w:t>Popup asking for cell number and the character to be displayed</w:t>
+            </w:r>
+          </w:p>
+        </w:tc>
+        <w:tc>
+          <w:tcPr>
+            <w:tcW w:w="3117" w:type="dxa"/>
+          </w:tcPr>
+          <w:p>
+            <w:pPr>
+              <w:rPr>
+                <w:rFonts w:ascii="Garamond" w:hAnsi="Garamond"/>
+                <w:sz w:val="24"/>
+                <w:lang w:val="en-CA"/>
+              </w:rPr>
+            </w:pPr>
+            <w:r>
+              <w:rPr>
+                <w:rFonts w:ascii="Garamond" w:hAnsi="Garamond"/>
+                <w:sz w:val="24"/>
+                <w:lang w:val="en-CA"/>
+              </w:rPr>
+              <w:t>/~disp-cell-pins:0 11100000</w:t>
+            </w:r>
+            <w:r>
+              <w:rPr>
+                <w:rFonts w:ascii="Garamond" w:hAnsi="Garamond"/>
+                <w:sz w:val="24"/>
+                <w:lang w:val="en-CA"/>
+              </w:rPr>
+              <w:t xml:space="preserve"> appended to the file</w:t>
+            </w:r>
+          </w:p>
+        </w:tc>
+      </w:tr>
+      <w:tr>
+        <w:tc>
+          <w:tcPr>
+            <w:tcW w:w="3116" w:type="dxa"/>
+          </w:tcPr>
+          <w:p>
+            <w:pPr>
+              <w:rPr>
+                <w:rFonts w:ascii="Garamond" w:hAnsi="Garamond"/>
+                <w:sz w:val="24"/>
+                <w:lang w:val="en-CA"/>
+              </w:rPr>
+            </w:pPr>
+            <w:r>
+              <w:rPr>
+                <w:rFonts w:ascii="Garamond" w:hAnsi="Garamond"/>
+                <w:sz w:val="24"/>
+                <w:lang w:val="en-CA"/>
+              </w:rPr>
+              <w:t>Add Text “Test Text”</w:t>
+            </w:r>
+          </w:p>
+        </w:tc>
+        <w:tc>
+          <w:tcPr>
+            <w:tcW w:w="3117" w:type="dxa"/>
+          </w:tcPr>
+          <w:p>
+            <w:pPr>
+              <w:rPr>
+                <w:rFonts w:ascii="Garamond" w:hAnsi="Garamond"/>
+                <w:sz w:val="24"/>
+                <w:lang w:val="en-CA"/>
+              </w:rPr>
+            </w:pPr>
+            <w:r>
+              <w:rPr>
+                <w:rFonts w:ascii="Garamond" w:hAnsi="Garamond"/>
+                <w:sz w:val="24"/>
+                <w:lang w:val="en-CA"/>
+              </w:rPr>
+              <w:t>“Test Text” to be written to the file</w:t>
+            </w:r>
+            <w:r>
+              <w:rPr>
+                <w:rFonts w:ascii="Garamond" w:hAnsi="Garamond"/>
+                <w:sz w:val="24"/>
+                <w:lang w:val="en-CA"/>
+              </w:rPr>
+              <w:br/>
+            </w:r>
+          </w:p>
+        </w:tc>
+        <w:tc>
+          <w:tcPr>
+            <w:tcW w:w="3117" w:type="dxa"/>
+          </w:tcPr>
+          <w:p>
+            <w:pPr>
+              <w:rPr>
+                <w:rFonts w:ascii="Garamond" w:hAnsi="Garamond"/>
+                <w:sz w:val="24"/>
+                <w:lang w:val="en-CA"/>
+              </w:rPr>
+            </w:pPr>
+            <w:r>
+              <w:rPr>
+                <w:rFonts w:ascii="Garamond" w:hAnsi="Garamond"/>
+                <w:sz w:val="24"/>
+                <w:lang w:val="en-CA"/>
+              </w:rPr>
+              <w:t>“Test Text” written to file</w:t>
+            </w:r>
+          </w:p>
+        </w:tc>
+      </w:tr>
+      <w:tr>
+        <w:tc>
+          <w:tcPr>
+            <w:tcW w:w="3116" w:type="dxa"/>
+          </w:tcPr>
+          <w:p>
+            <w:pPr>
+              <w:rPr>
+                <w:rFonts w:ascii="Garamond" w:hAnsi="Garamond"/>
+                <w:sz w:val="24"/>
+                <w:lang w:val="en-CA"/>
+              </w:rPr>
+            </w:pPr>
+            <w:r>
+              <w:rPr>
+                <w:rFonts w:ascii="Garamond" w:hAnsi="Garamond"/>
+                <w:sz w:val="24"/>
+                <w:lang w:val="en-CA"/>
+              </w:rPr>
+              <w:t>Ask Question “Are you human? Press 1 if yes, press 2 if no”</w:t>
+            </w:r>
+          </w:p>
+        </w:tc>
+        <w:tc>
+          <w:tcPr>
+            <w:tcW w:w="3117" w:type="dxa"/>
+          </w:tcPr>
+          <w:p>
+            <w:pPr>
+              <w:rPr>
+                <w:rFonts w:ascii="Garamond" w:hAnsi="Garamond"/>
+                <w:sz w:val="24"/>
+                <w:lang w:val="en-CA"/>
+              </w:rPr>
+            </w:pPr>
+            <w:r>
+              <w:rPr>
+                <w:rFonts w:ascii="Garamond" w:hAnsi="Garamond"/>
+                <w:sz w:val="24"/>
+                <w:lang w:val="en-CA"/>
+              </w:rPr>
+              <w:t>Question: “Are you human? Press 1 if yes, press 2 if no”</w:t>
+            </w:r>
+            <w:r>
+              <w:rPr>
+                <w:rFonts w:ascii="Garamond" w:hAnsi="Garamond"/>
+                <w:sz w:val="24"/>
+                <w:lang w:val="en-CA"/>
+              </w:rPr>
+              <w:br/>
+              <w:t>with buttons 1 and 2 activated</w:t>
+            </w:r>
+          </w:p>
+        </w:tc>
+        <w:tc>
+          <w:tcPr>
+            <w:tcW w:w="3117" w:type="dxa"/>
+          </w:tcPr>
+          <w:p>
+            <w:pPr>
+              <w:rPr>
+                <w:rFonts w:ascii="Garamond" w:hAnsi="Garamond"/>
+                <w:sz w:val="24"/>
+                <w:lang w:val="en-CA"/>
+              </w:rPr>
+            </w:pPr>
+            <w:r>
+              <w:rPr>
+                <w:rFonts w:ascii="Garamond" w:hAnsi="Garamond"/>
+                <w:sz w:val="24"/>
+                <w:lang w:val="en-CA"/>
+              </w:rPr>
+              <w:t>Appends question: “Are you human? Press 1 if yes, and 2 if no” and activates buttons 1 and 2</w:t>
+            </w:r>
+          </w:p>
+        </w:tc>
+      </w:tr>
+      <w:tr>
+        <w:tc>
+          <w:tcPr>
+            <w:tcW w:w="3116" w:type="dxa"/>
+          </w:tcPr>
+          <w:p>
+            <w:pPr>
+              <w:rPr>
+                <w:rFonts w:ascii="Garamond" w:hAnsi="Garamond"/>
+                <w:sz w:val="24"/>
+                <w:lang w:val="en-CA"/>
+              </w:rPr>
+            </w:pPr>
+            <w:r>
+              <w:rPr>
+                <w:rFonts w:ascii="Garamond" w:hAnsi="Garamond"/>
+                <w:sz w:val="24"/>
+                <w:lang w:val="en-CA"/>
+              </w:rPr>
+              <w:t>Set Button 1 as the button for the right answer and say “Congratulations on being human”</w:t>
+            </w:r>
+          </w:p>
+        </w:tc>
+        <w:tc>
+          <w:tcPr>
+            <w:tcW w:w="3117" w:type="dxa"/>
+          </w:tcPr>
+          <w:p>
+            <w:pPr>
+              <w:rPr>
+                <w:rFonts w:ascii="Garamond" w:hAnsi="Garamond"/>
+                <w:sz w:val="24"/>
+                <w:lang w:val="en-CA"/>
+              </w:rPr>
+            </w:pPr>
+            <w:r>
+              <w:rPr>
+                <w:rFonts w:ascii="Garamond" w:hAnsi="Garamond"/>
+                <w:sz w:val="24"/>
+                <w:lang w:val="en-CA"/>
+              </w:rPr>
+              <w:t>Button 1 is set as the right answer and text “Congratulations on being human” would be appended to the file</w:t>
+            </w:r>
+          </w:p>
+        </w:tc>
+        <w:tc>
+          <w:tcPr>
+            <w:tcW w:w="3117" w:type="dxa"/>
+          </w:tcPr>
+          <w:p>
+            <w:pPr>
+              <w:rPr>
+                <w:rFonts w:ascii="Garamond" w:hAnsi="Garamond"/>
+                <w:sz w:val="24"/>
+                <w:lang w:val="en-CA"/>
+              </w:rPr>
+            </w:pPr>
+            <w:r>
+              <w:rPr>
+                <w:rFonts w:ascii="Garamond" w:hAnsi="Garamond"/>
+                <w:sz w:val="24"/>
+                <w:lang w:val="en-CA"/>
+              </w:rPr>
+              <w:t>Scenario File recognizes Button 1 as the right answer and appends the text “Congratulations on being human” to itself</w:t>
+            </w:r>
+          </w:p>
+        </w:tc>
+      </w:tr>
+      <w:tr>
+        <w:tc>
+          <w:tcPr>
+            <w:tcW w:w="3116" w:type="dxa"/>
+          </w:tcPr>
+          <w:p>
+            <w:pPr>
+              <w:rPr>
+                <w:rFonts w:ascii="Garamond" w:hAnsi="Garamond"/>
+                <w:sz w:val="24"/>
+                <w:lang w:val="en-CA"/>
+              </w:rPr>
+            </w:pPr>
+            <w:r>
+              <w:rPr>
+                <w:rFonts w:ascii="Garamond" w:hAnsi="Garamond"/>
+                <w:sz w:val="24"/>
+                <w:lang w:val="en-CA"/>
+              </w:rPr>
+              <w:t>Set Button 2 as the button for the wrong answer and say “I believe you are an alien”</w:t>
+            </w:r>
+          </w:p>
+        </w:tc>
+        <w:tc>
+          <w:tcPr>
+            <w:tcW w:w="3117" w:type="dxa"/>
+          </w:tcPr>
+          <w:p>
+            <w:pPr>
+              <w:rPr>
+                <w:rFonts w:ascii="Garamond" w:hAnsi="Garamond"/>
+                <w:sz w:val="24"/>
+                <w:lang w:val="en-CA"/>
+              </w:rPr>
+            </w:pPr>
+            <w:r>
+              <w:rPr>
+                <w:rFonts w:ascii="Garamond" w:hAnsi="Garamond"/>
+                <w:sz w:val="24"/>
+                <w:lang w:val="en-CA"/>
+              </w:rPr>
+              <w:t>Button 2 is set as the wrong answer key and text “I believe you are an alien” is appended to the file</w:t>
+            </w:r>
+          </w:p>
+        </w:tc>
+        <w:tc>
+          <w:tcPr>
+            <w:tcW w:w="3117" w:type="dxa"/>
+          </w:tcPr>
+          <w:p>
+            <w:pPr>
+              <w:rPr>
+                <w:rFonts w:ascii="Garamond" w:hAnsi="Garamond"/>
+                <w:sz w:val="24"/>
+                <w:lang w:val="en-CA"/>
+              </w:rPr>
+            </w:pPr>
+            <w:r>
+              <w:rPr>
+                <w:rFonts w:ascii="Garamond" w:hAnsi="Garamond"/>
+                <w:sz w:val="24"/>
+                <w:lang w:val="en-CA"/>
+              </w:rPr>
+              <w:t>Scenario File recognizes Button 2 as the wrong answer key and appends “I believe you’re an alien” to itself</w:t>
+            </w:r>
+          </w:p>
+        </w:tc>
+      </w:tr>
+      <w:tr>
+        <w:tc>
+          <w:tcPr>
+            <w:tcW w:w="3116" w:type="dxa"/>
+          </w:tcPr>
+          <w:p>
+            <w:pPr>
+              <w:rPr>
+                <w:rFonts w:ascii="Garamond" w:hAnsi="Garamond"/>
+                <w:sz w:val="24"/>
+                <w:lang w:val="en-CA"/>
+              </w:rPr>
+            </w:pPr>
+            <w:r>
+              <w:rPr>
+                <w:rFonts w:ascii="Garamond" w:hAnsi="Garamond"/>
+                <w:sz w:val="24"/>
+                <w:lang w:val="en-CA"/>
+              </w:rPr>
+              <w:t>Import and play sound file “AfricaByToto.wav”</w:t>
+            </w:r>
+          </w:p>
+        </w:tc>
+        <w:tc>
+          <w:tcPr>
+            <w:tcW w:w="3117" w:type="dxa"/>
+          </w:tcPr>
+          <w:p>
+            <w:pPr>
+              <w:rPr>
+                <w:rFonts w:ascii="Garamond" w:hAnsi="Garamond"/>
+                <w:sz w:val="24"/>
+                <w:lang w:val="en-CA"/>
+              </w:rPr>
+            </w:pPr>
+            <w:r>
+              <w:rPr>
+                <w:rFonts w:ascii="Garamond" w:hAnsi="Garamond"/>
+                <w:sz w:val="24"/>
+                <w:lang w:val="en-CA"/>
+              </w:rPr>
+              <w:t>Scenario file would recognize and play sound file</w:t>
+            </w:r>
+          </w:p>
+        </w:tc>
+        <w:tc>
+          <w:tcPr>
+            <w:tcW w:w="3117" w:type="dxa"/>
+          </w:tcPr>
+          <w:p>
+            <w:pPr>
+              <w:rPr>
+                <w:rFonts w:ascii="Garamond" w:hAnsi="Garamond"/>
+                <w:sz w:val="24"/>
+                <w:lang w:val="en-CA"/>
+              </w:rPr>
+            </w:pPr>
+            <w:r>
+              <w:rPr>
+                <w:rFonts w:ascii="Garamond" w:hAnsi="Garamond"/>
+                <w:sz w:val="24"/>
+                <w:lang w:val="en-CA"/>
+              </w:rPr>
+              <w:t>“AfricaByToto.wav” is appended to the end of the file and is played when the scenario is loaded into the simulator</w:t>
+            </w:r>
+          </w:p>
+        </w:tc>
+      </w:tr>
+    </w:tbl>
+    <w:p>
+      <w:pPr>
+        <w:rPr>
+          <w:rFonts w:ascii="Garamond" w:hAnsi="Garamond"/>
+          <w:sz w:val="24"/>
+          <w:lang w:val="en-CA"/>
+        </w:rPr>
+      </w:pPr>
+    </w:p>
+    <w:p>
+      <w:pPr>
+        <w:rPr>
+          <w:rFonts w:ascii="Garamond" w:hAnsi="Garamond"/>
+          <w:sz w:val="24"/>
+          <w:lang w:val="en-CA"/>
+        </w:rPr>
+      </w:pPr>
+      <w:r>
+        <w:rPr>
+          <w:rFonts w:ascii="Garamond" w:hAnsi="Garamond"/>
+          <w:sz w:val="24"/>
+          <w:lang w:val="en-CA"/>
+        </w:rPr>
+        <w:br/>
+        <w:t xml:space="preserve"> References: </w:t>
+      </w:r>
+      <w:r>
+        <w:rPr>
+          <w:rFonts w:ascii="Garamond" w:hAnsi="Garamond"/>
+          <w:sz w:val="24"/>
+          <w:lang w:val="en-CA"/>
+        </w:rPr>
+        <w:br/>
+        <w:t xml:space="preserve">The following document was used as a rough template for the requirements document: </w:t>
+      </w:r>
+    </w:p>
+    <w:p>
+      <w:pPr>
+        <w:rPr>
+          <w:rFonts w:ascii="Garamond" w:hAnsi="Garamond"/>
+          <w:sz w:val="24"/>
+          <w:lang w:val="en-CA"/>
+        </w:rPr>
+      </w:pPr>
+      <w:r>
+        <w:rPr>
+          <w:rFonts w:ascii="Garamond" w:hAnsi="Garamond"/>
+          <w:sz w:val="24"/>
+          <w:lang w:val="en-CA"/>
+        </w:rPr>
+        <w:br/>
+      </w:r>
+      <w:r>
+        <w:rPr>
+          <w:rFonts w:ascii="Garamond" w:hAnsi="Garamond"/>
+          <w:sz w:val="24"/>
+          <w:lang w:val="en-CA"/>
+        </w:rPr>
+        <w:t>http://www.cse.chalmers.se/~feldt/courses/reqeng/examples/srs_example_2010_group2.pdf</w:t>
+      </w:r>
+    </w:p>
+    <w:p>
+      <w:pPr>
+        <w:rPr>
+          <w:rFonts w:ascii="Garamond" w:hAnsi="Garamond"/>
+          <w:sz w:val="24"/>
+          <w:lang w:val="en-CA"/>
+        </w:rPr>
+      </w:pPr>
+    </w:p>
+    <w:p>
+      <w:pPr>
+        <w:rPr>
+          <w:lang w:val="en-CA"/>
+        </w:rPr>
+      </w:pPr>
+    </w:p>
+    <w:bookmarkEnd w:id="0"/>
+    <w:p>
+      <w:pPr>
+        <w:rPr>
+          <w:lang w:val="en-CA"/>
+        </w:rPr>
+      </w:pPr>
+    </w:p>
+    <w:p>
+      <w:pPr>
+        <w:rPr>
+          <w:lang w:val="en-CA"/>
+        </w:rPr>
+      </w:pPr>
+    </w:p>
+    <w:p>
+      <w:pPr>
+        <w:rPr>
+          <w:lang w:val="en-CA"/>
+        </w:rPr>
+      </w:pPr>
+      <w:bookmarkStart w:id="1" w:name="_GoBack"/>
+      <w:bookmarkEnd w:id="1"/>
     </w:p>
     <w:sectPr>
       <w:pgSz w:w="12240" w:h="15840"/>
@@ -40,8 +2253,221 @@
 </w:document>
 </file>
 
+<file path=word/numbering.xml><?xml version="1.0" encoding="utf-8"?>
+<w:numbering xmlns:wpc="http://schemas.microsoft.com/office/word/2010/wordprocessingCanvas" xmlns:cx="http://schemas.microsoft.com/office/drawing/2014/chartex" xmlns:cx1="http://schemas.microsoft.com/office/drawing/2015/9/8/chartex" xmlns:cx2="http://schemas.microsoft.com/office/drawing/2015/10/21/chartex" xmlns:cx3="http://schemas.microsoft.com/office/drawing/2016/5/9/chartex" xmlns:cx4="http://schemas.microsoft.com/office/drawing/2016/5/10/chartex" xmlns:cx5="http://schemas.microsoft.com/office/drawing/2016/5/11/chartex" xmlns:cx6="http://schemas.microsoft.com/office/drawing/2016/5/12/chartex" xmlns:cx7="http://schemas.microsoft.com/office/drawing/2016/5/13/chartex" xmlns:cx8="http://schemas.microsoft.com/office/drawing/2016/5/14/chartex" xmlns:mc="http://schemas.openxmlformats.org/markup-compatibility/2006" xmlns:aink="http://schemas.microsoft.com/office/drawing/2016/ink" xmlns:am3d="http://schemas.microsoft.com/office/drawing/2017/model3d" xmlns:o="urn:schemas-microsoft-com:office:office" xmlns:r="http://schemas.openxmlformats.org/officeDocument/2006/relationships" xmlns:m="http://schemas.openxmlformats.org/officeDocument/2006/math" xmlns:v="urn:schemas-microsoft-com:vml" xmlns:wp14="http://schemas.microsoft.com/office/word/2010/wordprocessingDrawing" xmlns:wp="http://schemas.openxmlformats.org/drawingml/2006/wordprocessingDrawing" xmlns:w10="urn:schemas-microsoft-com:office:word" xmlns:w="http://schemas.openxmlformats.org/wordprocessingml/2006/main" xmlns:w14="http://schemas.microsoft.com/office/word/2010/wordml" xmlns:w15="http://schemas.microsoft.com/office/word/2012/wordml" xmlns:w16cid="http://schemas.microsoft.com/office/word/2016/wordml/cid" xmlns:w16se="http://schemas.microsoft.com/office/word/2015/wordml/symex" xmlns:wpg="http://schemas.microsoft.com/office/word/2010/wordprocessingGroup" xmlns:wpi="http://schemas.microsoft.com/office/word/2010/wordprocessingInk" xmlns:wne="http://schemas.microsoft.com/office/word/2006/wordml" xmlns:wps="http://schemas.microsoft.com/office/word/2010/wordprocessingShape" mc:Ignorable="w14 w15 w16se w16cid wp14">
+  <w:abstractNum w:abstractNumId="0" w15:restartNumberingAfterBreak="0">
+    <w:nsid w:val="318279DD"/>
+    <w:multiLevelType w:val="multilevel"/>
+    <w:tmpl w:val="DFCC3B12"/>
+    <w:lvl w:ilvl="0">
+      <w:start w:val="1"/>
+      <w:numFmt w:val="decimal"/>
+      <w:lvlText w:val="%1"/>
+      <w:lvlJc w:val="left"/>
+      <w:pPr>
+        <w:ind w:left="360" w:hanging="360"/>
+      </w:pPr>
+      <w:rPr>
+        <w:rFonts w:hint="default"/>
+      </w:rPr>
+    </w:lvl>
+    <w:lvl w:ilvl="1">
+      <w:start w:val="1"/>
+      <w:numFmt w:val="decimal"/>
+      <w:lvlText w:val="%1.%2"/>
+      <w:lvlJc w:val="left"/>
+      <w:pPr>
+        <w:ind w:left="360" w:hanging="360"/>
+      </w:pPr>
+      <w:rPr>
+        <w:rFonts w:hint="default"/>
+      </w:rPr>
+    </w:lvl>
+    <w:lvl w:ilvl="2">
+      <w:start w:val="1"/>
+      <w:numFmt w:val="decimal"/>
+      <w:lvlText w:val="%1.%2.%3"/>
+      <w:lvlJc w:val="left"/>
+      <w:pPr>
+        <w:ind w:left="720" w:hanging="720"/>
+      </w:pPr>
+      <w:rPr>
+        <w:rFonts w:hint="default"/>
+      </w:rPr>
+    </w:lvl>
+    <w:lvl w:ilvl="3">
+      <w:start w:val="1"/>
+      <w:numFmt w:val="decimal"/>
+      <w:lvlText w:val="%1.%2.%3.%4"/>
+      <w:lvlJc w:val="left"/>
+      <w:pPr>
+        <w:ind w:left="720" w:hanging="720"/>
+      </w:pPr>
+      <w:rPr>
+        <w:rFonts w:hint="default"/>
+      </w:rPr>
+    </w:lvl>
+    <w:lvl w:ilvl="4">
+      <w:start w:val="1"/>
+      <w:numFmt w:val="decimal"/>
+      <w:lvlText w:val="%1.%2.%3.%4.%5"/>
+      <w:lvlJc w:val="left"/>
+      <w:pPr>
+        <w:ind w:left="1080" w:hanging="1080"/>
+      </w:pPr>
+      <w:rPr>
+        <w:rFonts w:hint="default"/>
+      </w:rPr>
+    </w:lvl>
+    <w:lvl w:ilvl="5">
+      <w:start w:val="1"/>
+      <w:numFmt w:val="decimal"/>
+      <w:lvlText w:val="%1.%2.%3.%4.%5.%6"/>
+      <w:lvlJc w:val="left"/>
+      <w:pPr>
+        <w:ind w:left="1080" w:hanging="1080"/>
+      </w:pPr>
+      <w:rPr>
+        <w:rFonts w:hint="default"/>
+      </w:rPr>
+    </w:lvl>
+    <w:lvl w:ilvl="6">
+      <w:start w:val="1"/>
+      <w:numFmt w:val="decimal"/>
+      <w:lvlText w:val="%1.%2.%3.%4.%5.%6.%7"/>
+      <w:lvlJc w:val="left"/>
+      <w:pPr>
+        <w:ind w:left="1440" w:hanging="1440"/>
+      </w:pPr>
+      <w:rPr>
+        <w:rFonts w:hint="default"/>
+      </w:rPr>
+    </w:lvl>
+    <w:lvl w:ilvl="7">
+      <w:start w:val="1"/>
+      <w:numFmt w:val="decimal"/>
+      <w:lvlText w:val="%1.%2.%3.%4.%5.%6.%7.%8"/>
+      <w:lvlJc w:val="left"/>
+      <w:pPr>
+        <w:ind w:left="1440" w:hanging="1440"/>
+      </w:pPr>
+      <w:rPr>
+        <w:rFonts w:hint="default"/>
+      </w:rPr>
+    </w:lvl>
+    <w:lvl w:ilvl="8">
+      <w:start w:val="1"/>
+      <w:numFmt w:val="decimal"/>
+      <w:lvlText w:val="%1.%2.%3.%4.%5.%6.%7.%8.%9"/>
+      <w:lvlJc w:val="left"/>
+      <w:pPr>
+        <w:ind w:left="1440" w:hanging="1440"/>
+      </w:pPr>
+      <w:rPr>
+        <w:rFonts w:hint="default"/>
+      </w:rPr>
+    </w:lvl>
+  </w:abstractNum>
+  <w:abstractNum w:abstractNumId="1" w15:restartNumberingAfterBreak="0">
+    <w:nsid w:val="3CE83F5D"/>
+    <w:multiLevelType w:val="hybridMultilevel"/>
+    <w:tmpl w:val="ABA8F1F2"/>
+    <w:lvl w:ilvl="0" w:tplc="1009000F">
+      <w:start w:val="1"/>
+      <w:numFmt w:val="decimal"/>
+      <w:lvlText w:val="%1."/>
+      <w:lvlJc w:val="left"/>
+      <w:pPr>
+        <w:ind w:left="720" w:hanging="360"/>
+      </w:pPr>
+      <w:rPr>
+        <w:rFonts w:hint="default"/>
+      </w:rPr>
+    </w:lvl>
+    <w:lvl w:ilvl="1" w:tplc="10090019" w:tentative="1">
+      <w:start w:val="1"/>
+      <w:numFmt w:val="lowerLetter"/>
+      <w:lvlText w:val="%2."/>
+      <w:lvlJc w:val="left"/>
+      <w:pPr>
+        <w:ind w:left="1440" w:hanging="360"/>
+      </w:pPr>
+    </w:lvl>
+    <w:lvl w:ilvl="2" w:tplc="1009001B" w:tentative="1">
+      <w:start w:val="1"/>
+      <w:numFmt w:val="lowerRoman"/>
+      <w:lvlText w:val="%3."/>
+      <w:lvlJc w:val="right"/>
+      <w:pPr>
+        <w:ind w:left="2160" w:hanging="180"/>
+      </w:pPr>
+    </w:lvl>
+    <w:lvl w:ilvl="3" w:tplc="1009000F" w:tentative="1">
+      <w:start w:val="1"/>
+      <w:numFmt w:val="decimal"/>
+      <w:lvlText w:val="%4."/>
+      <w:lvlJc w:val="left"/>
+      <w:pPr>
+        <w:ind w:left="2880" w:hanging="360"/>
+      </w:pPr>
+    </w:lvl>
+    <w:lvl w:ilvl="4" w:tplc="10090019" w:tentative="1">
+      <w:start w:val="1"/>
+      <w:numFmt w:val="lowerLetter"/>
+      <w:lvlText w:val="%5."/>
+      <w:lvlJc w:val="left"/>
+      <w:pPr>
+        <w:ind w:left="3600" w:hanging="360"/>
+      </w:pPr>
+    </w:lvl>
+    <w:lvl w:ilvl="5" w:tplc="1009001B" w:tentative="1">
+      <w:start w:val="1"/>
+      <w:numFmt w:val="lowerRoman"/>
+      <w:lvlText w:val="%6."/>
+      <w:lvlJc w:val="right"/>
+      <w:pPr>
+        <w:ind w:left="4320" w:hanging="180"/>
+      </w:pPr>
+    </w:lvl>
+    <w:lvl w:ilvl="6" w:tplc="1009000F" w:tentative="1">
+      <w:start w:val="1"/>
+      <w:numFmt w:val="decimal"/>
+      <w:lvlText w:val="%7."/>
+      <w:lvlJc w:val="left"/>
+      <w:pPr>
+        <w:ind w:left="5040" w:hanging="360"/>
+      </w:pPr>
+    </w:lvl>
+    <w:lvl w:ilvl="7" w:tplc="10090019" w:tentative="1">
+      <w:start w:val="1"/>
+      <w:numFmt w:val="lowerLetter"/>
+      <w:lvlText w:val="%8."/>
+      <w:lvlJc w:val="left"/>
+      <w:pPr>
+        <w:ind w:left="5760" w:hanging="360"/>
+      </w:pPr>
+    </w:lvl>
+    <w:lvl w:ilvl="8" w:tplc="1009001B" w:tentative="1">
+      <w:start w:val="1"/>
+      <w:numFmt w:val="lowerRoman"/>
+      <w:lvlText w:val="%9."/>
+      <w:lvlJc w:val="right"/>
+      <w:pPr>
+        <w:ind w:left="6480" w:hanging="180"/>
+      </w:pPr>
+    </w:lvl>
+  </w:abstractNum>
+  <w:num w:numId="1">
+    <w:abstractNumId w:val="0"/>
+  </w:num>
+  <w:num w:numId="2">
+    <w:abstractNumId w:val="1"/>
+  </w:num>
+</w:numbering>
+</file>
+
 <file path=word/styles.xml><?xml version="1.0" encoding="utf-8"?>
-<w:styles xmlns:mc="http://schemas.openxmlformats.org/markup-compatibility/2006" xmlns:r="http://schemas.openxmlformats.org/officeDocument/2006/relationships" xmlns:w="http://schemas.openxmlformats.org/wordprocessingml/2006/main" xmlns:w14="http://schemas.microsoft.com/office/word/2010/wordml" xmlns:w15="http://schemas.microsoft.com/office/word/2012/wordml" mc:Ignorable="w14 w15">
+<w:styles xmlns:mc="http://schemas.openxmlformats.org/markup-compatibility/2006" xmlns:r="http://schemas.openxmlformats.org/officeDocument/2006/relationships" xmlns:w="http://schemas.openxmlformats.org/wordprocessingml/2006/main" xmlns:w14="http://schemas.microsoft.com/office/word/2010/wordml" xmlns:w15="http://schemas.microsoft.com/office/word/2012/wordml" xmlns:w16cid="http://schemas.microsoft.com/office/word/2016/wordml/cid" xmlns:w16se="http://schemas.microsoft.com/office/word/2015/wordml/symex" mc:Ignorable="w14 w15 w16se w16cid">
   <w:docDefaults>
     <w:rPrDefault>
       <w:rPr>
@@ -57,7 +2483,7 @@
       </w:pPr>
     </w:pPrDefault>
   </w:docDefaults>
-  <w:latentStyles w:defLockedState="0" w:defUIPriority="99" w:defSemiHidden="0" w:defUnhideWhenUsed="0" w:defQFormat="0" w:count="371">
+  <w:latentStyles w:defLockedState="0" w:defUIPriority="99" w:defSemiHidden="0" w:defUnhideWhenUsed="0" w:defQFormat="0" w:count="375">
     <w:lsdException w:name="Normal" w:uiPriority="0" w:qFormat="1"/>
     <w:lsdException w:name="heading 1" w:uiPriority="9" w:qFormat="1"/>
     <w:lsdException w:name="heading 2" w:semiHidden="1" w:uiPriority="9" w:unhideWhenUsed="1" w:qFormat="1"/>
@@ -163,7 +2589,6 @@
     <w:lsdException w:name="HTML Sample" w:semiHidden="1" w:unhideWhenUsed="1"/>
     <w:lsdException w:name="HTML Typewriter" w:semiHidden="1" w:unhideWhenUsed="1"/>
     <w:lsdException w:name="HTML Variable" w:semiHidden="1" w:unhideWhenUsed="1"/>
-    <w:lsdException w:name="Normal Table" w:semiHidden="1" w:unhideWhenUsed="1"/>
     <w:lsdException w:name="annotation subject" w:semiHidden="1" w:unhideWhenUsed="1"/>
     <w:lsdException w:name="No List" w:semiHidden="1" w:unhideWhenUsed="1"/>
     <w:lsdException w:name="Outline List 1" w:semiHidden="1" w:unhideWhenUsed="1"/>
@@ -207,10 +2632,8 @@
     <w:lsdException w:name="Table Elegant" w:semiHidden="1" w:unhideWhenUsed="1"/>
     <w:lsdException w:name="Table Professional" w:semiHidden="1" w:unhideWhenUsed="1"/>
     <w:lsdException w:name="Table Subtle 1" w:semiHidden="1" w:unhideWhenUsed="1"/>
-    <w:lsdException w:name="Table Subtle 2" w:semiHidden="1" w:unhideWhenUsed="1"/>
     <w:lsdException w:name="Table Web 1" w:semiHidden="1" w:unhideWhenUsed="1"/>
     <w:lsdException w:name="Table Web 2" w:semiHidden="1" w:unhideWhenUsed="1"/>
-    <w:lsdException w:name="Table Web 3" w:semiHidden="1" w:unhideWhenUsed="1"/>
     <w:lsdException w:name="Balloon Text" w:semiHidden="1" w:unhideWhenUsed="1"/>
     <w:lsdException w:name="Table Grid" w:uiPriority="39"/>
     <w:lsdException w:name="Table Theme" w:semiHidden="1" w:unhideWhenUsed="1"/>
@@ -429,10 +2852,15 @@
     <w:lsdException w:name="List Table 5 Dark Accent 6" w:uiPriority="50"/>
     <w:lsdException w:name="List Table 6 Colorful Accent 6" w:uiPriority="51"/>
     <w:lsdException w:name="List Table 7 Colorful Accent 6" w:uiPriority="52"/>
+    <w:lsdException w:name="Mention" w:semiHidden="1" w:unhideWhenUsed="1"/>
+    <w:lsdException w:name="Smart Hyperlink" w:semiHidden="1" w:unhideWhenUsed="1"/>
+    <w:lsdException w:name="Hashtag" w:semiHidden="1" w:unhideWhenUsed="1"/>
+    <w:lsdException w:name="Unresolved Mention" w:semiHidden="1" w:unhideWhenUsed="1"/>
   </w:latentStyles>
   <w:style w:type="paragraph" w:default="1" w:styleId="Normal">
     <w:name w:val="Normal"/>
     <w:qFormat/>
+    <w:rsid w:val="00754F00"/>
   </w:style>
   <w:style w:type="character" w:default="1" w:styleId="DefaultParagraphFont">
     <w:name w:val="Default Paragraph Font"/>
@@ -479,6 +2907,47 @@
     <w:rPr>
       <w:rFonts w:ascii="Arial" w:hAnsi="Arial"/>
     </w:rPr>
+  </w:style>
+  <w:style w:type="paragraph" w:styleId="ListParagraph">
+    <w:name w:val="List Paragraph"/>
+    <w:basedOn w:val="Normal"/>
+    <w:uiPriority w:val="34"/>
+    <w:qFormat/>
+    <w:rsid w:val="00754F00"/>
+    <w:pPr>
+      <w:ind w:left="720"/>
+      <w:contextualSpacing/>
+    </w:pPr>
+  </w:style>
+  <w:style w:type="character" w:styleId="Hyperlink">
+    <w:name w:val="Hyperlink"/>
+    <w:basedOn w:val="DefaultParagraphFont"/>
+    <w:uiPriority w:val="99"/>
+    <w:unhideWhenUsed/>
+    <w:rsid w:val="00754F00"/>
+    <w:rPr>
+      <w:color w:val="0563C1" w:themeColor="hyperlink"/>
+      <w:u w:val="single"/>
+    </w:rPr>
+  </w:style>
+  <w:style w:type="table" w:styleId="TableGrid">
+    <w:name w:val="Table Grid"/>
+    <w:basedOn w:val="TableNormal"/>
+    <w:uiPriority w:val="39"/>
+    <w:rsid w:val="00754F00"/>
+    <w:pPr>
+      <w:spacing w:after="0" w:line="240" w:lineRule="auto"/>
+    </w:pPr>
+    <w:tblPr>
+      <w:tblBorders>
+        <w:top w:val="single" w:sz="4" w:space="0" w:color="auto"/>
+        <w:left w:val="single" w:sz="4" w:space="0" w:color="auto"/>
+        <w:bottom w:val="single" w:sz="4" w:space="0" w:color="auto"/>
+        <w:right w:val="single" w:sz="4" w:space="0" w:color="auto"/>
+        <w:insideH w:val="single" w:sz="4" w:space="0" w:color="auto"/>
+        <w:insideV w:val="single" w:sz="4" w:space="0" w:color="auto"/>
+      </w:tblBorders>
+    </w:tblPr>
   </w:style>
 </w:styles>
 </file>

</xml_diff>